<commit_message>
add homework day 2 and change file DS
</commit_message>
<xml_diff>
--- a/homeWorkDay2/HomeWork2.docx
+++ b/homeWorkDay2/HomeWork2.docx
@@ -54,15 +54,7 @@
       </w:pPr>
       <w:r>
         <w:rPr/>
-        <w:t xml:space="preserve">Bài </w:t>
-      </w:r>
-      <w:r>
-        <w:rPr/>
-        <w:t>1</w:t>
-      </w:r>
-      <w:r>
-        <w:rPr/>
-        <w:t>. Viết một hàm số python có tham số đầu vào là 1 danh sách và các giá trị muốn xóa</w:t>
+        <w:t>Bài 1. Viết một hàm số python có tham số đầu vào là 1 danh sách và các giá trị muốn xóa</w:t>
       </w:r>
     </w:p>
     <w:p>
@@ -121,15 +113,7 @@
       </w:pPr>
       <w:r>
         <w:rPr/>
-        <w:t xml:space="preserve">Bài </w:t>
-      </w:r>
-      <w:r>
-        <w:rPr/>
-        <w:t>2</w:t>
-      </w:r>
-      <w:r>
-        <w:rPr/>
-        <w:t>. Viết một hàm Python để tính toán giai thừa của một số (một số nguyên không âm).</w:t>
+        <w:t>Bài 2. Viết một hàm Python để tính toán giai thừa của một số (một số nguyên không âm).</w:t>
       </w:r>
     </w:p>
     <w:p>
@@ -164,15 +148,7 @@
       </w:pPr>
       <w:r>
         <w:rPr/>
-        <w:t xml:space="preserve">Bài </w:t>
-      </w:r>
-      <w:r>
-        <w:rPr/>
-        <w:t>3</w:t>
-      </w:r>
-      <w:r>
-        <w:rPr/>
-        <w:t>. Viết một hàm Python chấp nhận một chuỗi và tính toán số chữ hoa và chữ thường.</w:t>
+        <w:t>Bài 3. Viết một hàm Python chấp nhận một chuỗi và tính toán số chữ hoa và chữ thường.</w:t>
       </w:r>
     </w:p>
     <w:p>
@@ -238,15 +214,7 @@
       </w:pPr>
       <w:r>
         <w:rPr/>
-        <w:t xml:space="preserve">Bài </w:t>
-      </w:r>
-      <w:r>
-        <w:rPr/>
-        <w:t>4</w:t>
-      </w:r>
-      <w:r>
-        <w:rPr/>
-        <w:t>: Viết chương trình python tính tổng của các phần tử trong một list sau: _list= [1,</w:t>
+        <w:t>Bài 4: Viết chương trình python tính tổng của các phần tử trong một list sau: _list= [1,</w:t>
       </w:r>
     </w:p>
     <w:p>
@@ -281,15 +249,7 @@
       </w:pPr>
       <w:r>
         <w:rPr/>
-        <w:t xml:space="preserve">Bài </w:t>
-      </w:r>
-      <w:r>
-        <w:rPr/>
-        <w:t>5</w:t>
-      </w:r>
-      <w:r>
-        <w:rPr/>
-        <w:t>: Nhập vào từ bàn phím số n và list cho trước, tìm các từ có độ dài lớn hơn n từ</w:t>
+        <w:t>Bài 5: Nhập vào từ bàn phím số n và list cho trước, tìm các từ có độ dài lớn hơn n từ</w:t>
       </w:r>
     </w:p>
     <w:p>
@@ -313,15 +273,7 @@
       </w:pPr>
       <w:r>
         <w:rPr/>
-        <w:t xml:space="preserve">Bài </w:t>
-      </w:r>
-      <w:r>
-        <w:rPr/>
-        <w:t>6</w:t>
-      </w:r>
-      <w:r>
-        <w:rPr/>
-        <w:t>: Viết chương trình tạo một list mới bằng cách loại bỏ các phần tử có giá trị giống</w:t>
+        <w:t>Bài 6: Viết chương trình tạo một list mới bằng cách loại bỏ các phần tử có giá trị giống</w:t>
       </w:r>
     </w:p>
     <w:p>
@@ -371,6 +323,8 @@
         <w:rPr>
           <w:rFonts w:ascii="helvetica neue;Helvetica;Arial;sans-serif" w:hAnsi="helvetica neue;Helvetica;Arial;sans-serif"/>
           <w:b w:val="false"/>
+          <w:b w:val="false"/>
+          <w:i w:val="false"/>
           <w:i w:val="false"/>
           <w:caps w:val="false"/>
           <w:smallCaps w:val="false"/>
@@ -405,6 +359,8 @@
         <w:rPr>
           <w:rFonts w:ascii="helvetica neue;Helvetica;Arial;sans-serif" w:hAnsi="helvetica neue;Helvetica;Arial;sans-serif"/>
           <w:b w:val="false"/>
+          <w:b w:val="false"/>
+          <w:i w:val="false"/>
           <w:i w:val="false"/>
           <w:caps w:val="false"/>
           <w:smallCaps w:val="false"/>
@@ -436,6 +392,8 @@
         <w:rPr>
           <w:rFonts w:ascii="helvetica neue;Helvetica;Arial;sans-serif" w:hAnsi="helvetica neue;Helvetica;Arial;sans-serif"/>
           <w:b w:val="false"/>
+          <w:b w:val="false"/>
+          <w:i w:val="false"/>
           <w:i w:val="false"/>
           <w:caps w:val="false"/>
           <w:smallCaps w:val="false"/>
@@ -468,6 +426,8 @@
         <w:rPr>
           <w:rFonts w:ascii="helvetica neue;Helvetica;Arial;sans-serif" w:hAnsi="helvetica neue;Helvetica;Arial;sans-serif"/>
           <w:b w:val="false"/>
+          <w:b w:val="false"/>
+          <w:i w:val="false"/>
           <w:i w:val="false"/>
           <w:caps w:val="false"/>
           <w:smallCaps w:val="false"/>
@@ -499,6 +459,8 @@
         <w:rPr>
           <w:rFonts w:ascii="helvetica neue;Helvetica;Arial;sans-serif" w:hAnsi="helvetica neue;Helvetica;Arial;sans-serif"/>
           <w:b w:val="false"/>
+          <w:b w:val="false"/>
+          <w:i w:val="false"/>
           <w:i w:val="false"/>
           <w:caps w:val="false"/>
           <w:smallCaps w:val="false"/>
@@ -531,6 +493,8 @@
         <w:rPr>
           <w:rFonts w:ascii="helvetica neue;Helvetica;Arial;sans-serif" w:hAnsi="helvetica neue;Helvetica;Arial;sans-serif"/>
           <w:b w:val="false"/>
+          <w:b w:val="false"/>
+          <w:i w:val="false"/>
           <w:i w:val="false"/>
           <w:caps w:val="false"/>
           <w:smallCaps w:val="false"/>
@@ -562,6 +526,8 @@
         <w:rPr>
           <w:rFonts w:ascii="helvetica neue;Helvetica;Arial;sans-serif" w:hAnsi="helvetica neue;Helvetica;Arial;sans-serif"/>
           <w:b w:val="false"/>
+          <w:b w:val="false"/>
+          <w:i w:val="false"/>
           <w:i w:val="false"/>
           <w:caps w:val="false"/>
           <w:smallCaps w:val="false"/>
@@ -594,6 +560,8 @@
         <w:rPr>
           <w:rFonts w:ascii="helvetica neue;Helvetica;Arial;sans-serif" w:hAnsi="helvetica neue;Helvetica;Arial;sans-serif"/>
           <w:b w:val="false"/>
+          <w:b w:val="false"/>
+          <w:i w:val="false"/>
           <w:i w:val="false"/>
           <w:caps w:val="false"/>
           <w:smallCaps w:val="false"/>
@@ -625,6 +593,8 @@
         <w:rPr>
           <w:rFonts w:ascii="helvetica neue;Helvetica;Arial;sans-serif" w:hAnsi="helvetica neue;Helvetica;Arial;sans-serif"/>
           <w:b w:val="false"/>
+          <w:b w:val="false"/>
+          <w:i w:val="false"/>
           <w:i w:val="false"/>
           <w:caps w:val="false"/>
           <w:smallCaps w:val="false"/>
@@ -673,7 +643,6 @@
       <w:pPr>
         <w:pStyle w:val="TextBody"/>
         <w:widowControl/>
-        <w:pBdr/>
         <w:bidi w:val="0"/>
         <w:spacing w:before="0" w:after="0"/>
         <w:ind w:start="0" w:end="0" w:hanging="0"/>
@@ -681,72 +650,34 @@
         <w:rPr>
           <w:rFonts w:ascii="helvetica neue;Helvetica;Arial;sans-serif" w:hAnsi="helvetica neue;Helvetica;Arial;sans-serif"/>
           <w:b w:val="false"/>
-          <w:i w:val="false"/>
-          <w:caps w:val="false"/>
-          <w:smallCaps w:val="false"/>
-          <w:color w:val="222222"/>
-          <w:spacing w:val="0"/>
-          <w:sz w:val="21"/>
-        </w:rPr>
-      </w:pPr>
-      <w:r>
-        <w:rPr>
-          <w:rFonts w:ascii="helvetica neue;Helvetica;Arial;sans-serif" w:hAnsi="helvetica neue;Helvetica;Arial;sans-serif"/>
-          <w:b w:val="false"/>
-          <w:i w:val="false"/>
-          <w:caps w:val="false"/>
-          <w:smallCaps w:val="false"/>
-          <w:color w:val="222222"/>
-          <w:spacing w:val="0"/>
-          <w:sz w:val="21"/>
-        </w:rPr>
-        <w:t xml:space="preserve">Cho một dãy số nguyên từ </w:t>
-      </w:r>
-      <w:r>
-        <w:rPr>
-          <w:rFonts w:ascii="helvetica neue;Helvetica;Arial;sans-serif" w:hAnsi="helvetica neue;Helvetica;Arial;sans-serif"/>
-          <w:b w:val="false"/>
-          <w:i w:val="false"/>
-          <w:caps w:val="false"/>
-          <w:smallCaps w:val="false"/>
-          <w:color w:val="222222"/>
-          <w:spacing w:val="0"/>
-          <w:sz w:val="21"/>
-        </w:rPr>
-        <w:t>1 ….. n</w:t>
-      </w:r>
-      <w:r>
-        <w:rPr>
-          <w:rFonts w:ascii="helvetica neue;Helvetica;Arial;sans-serif" w:hAnsi="helvetica neue;Helvetica;Arial;sans-serif"/>
-          <w:b w:val="false"/>
-          <w:i w:val="false"/>
-          <w:caps w:val="false"/>
-          <w:smallCaps w:val="false"/>
-          <w:color w:val="222222"/>
-          <w:spacing w:val="0"/>
-          <w:sz w:val="21"/>
-        </w:rPr>
-        <w:t xml:space="preserve">. Trong một lần thực hiện bạn được phép xóa </w:t>
-      </w:r>
-      <w:r>
-        <w:rPr>
-          <w:rFonts w:ascii="helvetica neue;Helvetica;Arial;sans-serif" w:hAnsi="helvetica neue;Helvetica;Arial;sans-serif"/>
-          <w:b w:val="false"/>
-          <w:i w:val="false"/>
-          <w:caps w:val="false"/>
-          <w:smallCaps w:val="false"/>
-          <w:color w:val="222222"/>
-          <w:spacing w:val="0"/>
-          <w:sz w:val="21"/>
-        </w:rPr>
-        <w:t xml:space="preserve">2 số a và b bất kỳ và thay thế bằng một số nguyên (a + b)/2 được làm tròn lên. </w:t>
+          <w:b w:val="false"/>
+          <w:i w:val="false"/>
+          <w:i w:val="false"/>
+          <w:caps w:val="false"/>
+          <w:smallCaps w:val="false"/>
+          <w:color w:val="222222"/>
+          <w:spacing w:val="0"/>
+          <w:sz w:val="21"/>
+        </w:rPr>
+      </w:pPr>
+      <w:r>
+        <w:rPr>
+          <w:rFonts w:ascii="helvetica neue;Helvetica;Arial;sans-serif" w:hAnsi="helvetica neue;Helvetica;Arial;sans-serif"/>
+          <w:b w:val="false"/>
+          <w:i w:val="false"/>
+          <w:caps w:val="false"/>
+          <w:smallCaps w:val="false"/>
+          <w:color w:val="222222"/>
+          <w:spacing w:val="0"/>
+          <w:sz w:val="21"/>
+        </w:rPr>
+        <w:t xml:space="preserve">Cho một dãy số nguyên từ 1 ….. n. Trong một lần thực hiện bạn được phép xóa 2 số a và b bất kỳ và thay thế bằng một số nguyên (a + b)/2 được làm tròn lên. </w:t>
       </w:r>
     </w:p>
     <w:p>
       <w:pPr>
         <w:pStyle w:val="TextBody"/>
         <w:widowControl/>
-        <w:pBdr/>
         <w:bidi w:val="0"/>
         <w:spacing w:before="0" w:after="0"/>
         <w:ind w:start="0" w:end="0" w:hanging="0"/>
@@ -754,6 +685,8 @@
         <w:rPr>
           <w:rFonts w:ascii="helvetica neue;Helvetica;Arial;sans-serif" w:hAnsi="helvetica neue;Helvetica;Arial;sans-serif"/>
           <w:b w:val="false"/>
+          <w:b w:val="false"/>
+          <w:i w:val="false"/>
           <w:i w:val="false"/>
           <w:caps w:val="false"/>
           <w:smallCaps w:val="false"/>
@@ -779,13 +712,14 @@
       <w:pPr>
         <w:pStyle w:val="TextBody"/>
         <w:widowControl/>
-        <w:pBdr/>
         <w:spacing w:before="0" w:after="0"/>
         <w:ind w:start="0" w:end="0" w:hanging="0"/>
         <w:jc w:val="start"/>
         <w:rPr>
           <w:rFonts w:ascii="helvetica neue;Helvetica;Arial;sans-serif" w:hAnsi="helvetica neue;Helvetica;Arial;sans-serif"/>
           <w:b w:val="false"/>
+          <w:b w:val="false"/>
+          <w:i w:val="false"/>
           <w:i w:val="false"/>
           <w:caps w:val="false"/>
           <w:smallCaps w:val="false"/>
@@ -807,10 +741,10 @@
         </w:rPr>
         <w:t>Bạn được thực hiện </w:t>
       </w:r>
-      <w:bookmarkStart w:id="0" w:name="MathJax-Span-31"/>
-      <w:bookmarkStart w:id="1" w:name="MathJax-Element-7-Frame"/>
-      <w:bookmarkStart w:id="2" w:name="MathJax-Span-33"/>
-      <w:bookmarkStart w:id="3" w:name="MathJax-Span-32"/>
+      <w:bookmarkStart w:id="0" w:name="MathJax-Span-32"/>
+      <w:bookmarkStart w:id="1" w:name="MathJax-Span-33"/>
+      <w:bookmarkStart w:id="2" w:name="MathJax-Element-7-Frame"/>
+      <w:bookmarkStart w:id="3" w:name="MathJax-Span-31"/>
       <w:bookmarkEnd w:id="0"/>
       <w:bookmarkEnd w:id="1"/>
       <w:bookmarkEnd w:id="2"/>
@@ -888,13 +822,14 @@
       <w:pPr>
         <w:pStyle w:val="TextBody"/>
         <w:widowControl/>
-        <w:pBdr/>
         <w:spacing w:before="0" w:after="0"/>
         <w:ind w:start="0" w:end="0" w:hanging="0"/>
         <w:jc w:val="start"/>
         <w:rPr>
           <w:rFonts w:ascii="helvetica neue;Helvetica;Arial;sans-serif" w:hAnsi="helvetica neue;Helvetica;Arial;sans-serif"/>
           <w:b w:val="false"/>
+          <w:b w:val="false"/>
+          <w:i w:val="false"/>
           <w:i w:val="false"/>
           <w:caps w:val="false"/>
           <w:smallCaps w:val="false"/>
@@ -920,13 +855,14 @@
       <w:pPr>
         <w:pStyle w:val="TextBody"/>
         <w:widowControl/>
-        <w:pBdr/>
         <w:spacing w:before="0" w:after="0"/>
         <w:ind w:start="0" w:end="0" w:hanging="0"/>
         <w:jc w:val="start"/>
         <w:rPr>
           <w:rFonts w:ascii="helvetica neue;Helvetica;Arial;sans-serif" w:hAnsi="helvetica neue;Helvetica;Arial;sans-serif"/>
           <w:b w:val="false"/>
+          <w:b w:val="false"/>
+          <w:i w:val="false"/>
           <w:i w:val="false"/>
           <w:caps w:val="false"/>
           <w:smallCaps w:val="false"/>
@@ -948,10 +884,10 @@
         </w:rPr>
         <w:t>Cho ví dụ:  Nếu </w:t>
       </w:r>
-      <w:bookmarkStart w:id="6" w:name="MathJax-Element-8-Frame"/>
-      <w:bookmarkStart w:id="7" w:name="MathJax-Span-36"/>
-      <w:bookmarkStart w:id="8" w:name="MathJax-Span-38"/>
-      <w:bookmarkStart w:id="9" w:name="MathJax-Span-37"/>
+      <w:bookmarkStart w:id="6" w:name="MathJax-Span-37"/>
+      <w:bookmarkStart w:id="7" w:name="MathJax-Span-38"/>
+      <w:bookmarkStart w:id="8" w:name="MathJax-Span-36"/>
+      <w:bookmarkStart w:id="9" w:name="MathJax-Element-8-Frame"/>
       <w:bookmarkEnd w:id="6"/>
       <w:bookmarkEnd w:id="7"/>
       <w:bookmarkEnd w:id="8"/>
@@ -1033,13 +969,14 @@
           <w:ilvl w:val="0"/>
           <w:numId w:val="0"/>
         </w:numPr>
-        <w:pBdr/>
         <w:spacing w:before="0" w:after="0"/>
         <w:ind w:start="0" w:end="0" w:hanging="0"/>
         <w:jc w:val="start"/>
         <w:rPr>
           <w:rFonts w:ascii="helvetica neue;Helvetica;Arial;sans-serif" w:hAnsi="helvetica neue;Helvetica;Arial;sans-serif"/>
           <w:b w:val="false"/>
+          <w:b w:val="false"/>
+          <w:i w:val="false"/>
           <w:i w:val="false"/>
           <w:caps w:val="false"/>
           <w:smallCaps w:val="false"/>
@@ -1061,10 +998,10 @@
         </w:rPr>
         <w:t>Chọn </w:t>
       </w:r>
-      <w:bookmarkStart w:id="12" w:name="MathJax-Element-9-Frame"/>
-      <w:bookmarkStart w:id="13" w:name="MathJax-Span-41"/>
-      <w:bookmarkStart w:id="14" w:name="MathJax-Span-43"/>
-      <w:bookmarkStart w:id="15" w:name="MathJax-Span-42"/>
+      <w:bookmarkStart w:id="12" w:name="MathJax-Span-42"/>
+      <w:bookmarkStart w:id="13" w:name="MathJax-Span-43"/>
+      <w:bookmarkStart w:id="14" w:name="MathJax-Span-41"/>
+      <w:bookmarkStart w:id="15" w:name="MathJax-Element-9-Frame"/>
       <w:bookmarkEnd w:id="12"/>
       <w:bookmarkEnd w:id="13"/>
       <w:bookmarkEnd w:id="14"/>
@@ -1137,10 +1074,10 @@
         </w:rPr>
         <w:t> và </w:t>
       </w:r>
-      <w:bookmarkStart w:id="18" w:name="MathJax-Element-10-Frame"/>
-      <w:bookmarkStart w:id="19" w:name="MathJax-Span-46"/>
-      <w:bookmarkStart w:id="20" w:name="MathJax-Span-47"/>
-      <w:bookmarkStart w:id="21" w:name="MathJax-Span-48"/>
+      <w:bookmarkStart w:id="18" w:name="MathJax-Span-48"/>
+      <w:bookmarkStart w:id="19" w:name="MathJax-Span-47"/>
+      <w:bookmarkStart w:id="20" w:name="MathJax-Span-46"/>
+      <w:bookmarkStart w:id="21" w:name="MathJax-Element-10-Frame"/>
       <w:bookmarkEnd w:id="18"/>
       <w:bookmarkEnd w:id="19"/>
       <w:bookmarkEnd w:id="20"/>
@@ -1213,10 +1150,10 @@
         </w:rPr>
         <w:t>, Số mới thu được là  </w:t>
       </w:r>
-      <w:bookmarkStart w:id="24" w:name="MathJax-Span-52"/>
-      <w:bookmarkStart w:id="25" w:name="MathJax-Element-11-Frame"/>
-      <w:bookmarkStart w:id="26" w:name="MathJax-Span-51"/>
-      <w:bookmarkStart w:id="27" w:name="MathJax-Span-53"/>
+      <w:bookmarkStart w:id="24" w:name="MathJax-Span-53"/>
+      <w:bookmarkStart w:id="25" w:name="MathJax-Span-51"/>
+      <w:bookmarkStart w:id="26" w:name="MathJax-Element-11-Frame"/>
+      <w:bookmarkStart w:id="27" w:name="MathJax-Span-52"/>
       <w:bookmarkEnd w:id="24"/>
       <w:bookmarkEnd w:id="25"/>
       <w:bookmarkEnd w:id="26"/>
@@ -1251,10 +1188,10 @@
         </w:rPr>
         <w:t>, Dãy mới thu được sẽ là </w:t>
       </w:r>
-      <w:bookmarkStart w:id="28" w:name="MathJax-Span-56"/>
-      <w:bookmarkStart w:id="29" w:name="MathJax-Span-55"/>
-      <w:bookmarkStart w:id="30" w:name="MathJax-Span-54"/>
-      <w:bookmarkStart w:id="31" w:name="MathJax-Element-12-Frame"/>
+      <w:bookmarkStart w:id="28" w:name="MathJax-Element-12-Frame"/>
+      <w:bookmarkStart w:id="29" w:name="MathJax-Span-54"/>
+      <w:bookmarkStart w:id="30" w:name="MathJax-Span-55"/>
+      <w:bookmarkStart w:id="31" w:name="MathJax-Span-56"/>
       <w:bookmarkEnd w:id="28"/>
       <w:bookmarkEnd w:id="29"/>
       <w:bookmarkEnd w:id="30"/>
@@ -1412,13 +1349,14 @@
           <w:ilvl w:val="0"/>
           <w:numId w:val="0"/>
         </w:numPr>
-        <w:pBdr/>
         <w:spacing w:before="0" w:after="0"/>
         <w:ind w:start="0" w:end="0" w:hanging="0"/>
         <w:jc w:val="start"/>
         <w:rPr>
           <w:rFonts w:ascii="helvetica neue;Helvetica;Arial;sans-serif" w:hAnsi="helvetica neue;Helvetica;Arial;sans-serif"/>
           <w:b w:val="false"/>
+          <w:b w:val="false"/>
+          <w:i w:val="false"/>
           <w:i w:val="false"/>
           <w:caps w:val="false"/>
           <w:smallCaps w:val="false"/>
@@ -1440,10 +1378,10 @@
         </w:rPr>
         <w:t>Chọn </w:t>
       </w:r>
-      <w:bookmarkStart w:id="38" w:name="MathJax-Element-9-Frame1"/>
-      <w:bookmarkStart w:id="39" w:name="MathJax-Span-421"/>
-      <w:bookmarkStart w:id="40" w:name="MathJax-Span-431"/>
-      <w:bookmarkStart w:id="41" w:name="MathJax-Span-411"/>
+      <w:bookmarkStart w:id="38" w:name="MathJax-Span-411"/>
+      <w:bookmarkStart w:id="39" w:name="MathJax-Span-431"/>
+      <w:bookmarkStart w:id="40" w:name="MathJax-Span-421"/>
+      <w:bookmarkStart w:id="41" w:name="MathJax-Element-9-Frame1"/>
       <w:bookmarkEnd w:id="38"/>
       <w:bookmarkEnd w:id="39"/>
       <w:bookmarkEnd w:id="40"/>
@@ -1482,24 +1420,7 @@
           <w:u w:val="none"/>
           <w:effect w:val="none"/>
         </w:rPr>
-        <w:t>=</w:t>
-      </w:r>
-      <w:r>
-        <w:rPr>
-          <w:rFonts w:ascii="MathJax Main" w:hAnsi="MathJax Main"/>
-          <w:b w:val="false"/>
-          <w:i w:val="false"/>
-          <w:caps w:val="false"/>
-          <w:smallCaps w:val="false"/>
-          <w:strike w:val="false"/>
-          <w:dstrike w:val="false"/>
-          <w:color w:val="000000"/>
-          <w:spacing w:val="0"/>
-          <w:sz w:val="26"/>
-          <w:u w:val="none"/>
-          <w:effect w:val="none"/>
-        </w:rPr>
-        <w:t>3</w:t>
+        <w:t>=3</w:t>
       </w:r>
       <w:r>
         <w:rPr>
@@ -1514,10 +1435,10 @@
         </w:rPr>
         <w:t> và </w:t>
       </w:r>
-      <w:bookmarkStart w:id="43" w:name="MathJax-Span-461"/>
-      <w:bookmarkStart w:id="44" w:name="MathJax-Span-481"/>
-      <w:bookmarkStart w:id="45" w:name="MathJax-Element-10-Frame1"/>
-      <w:bookmarkStart w:id="46" w:name="MathJax-Span-471"/>
+      <w:bookmarkStart w:id="43" w:name="MathJax-Span-471"/>
+      <w:bookmarkStart w:id="44" w:name="MathJax-Element-10-Frame1"/>
+      <w:bookmarkStart w:id="45" w:name="MathJax-Span-481"/>
+      <w:bookmarkStart w:id="46" w:name="MathJax-Span-461"/>
       <w:bookmarkEnd w:id="43"/>
       <w:bookmarkEnd w:id="44"/>
       <w:bookmarkEnd w:id="45"/>
@@ -1556,24 +1477,7 @@
           <w:u w:val="none"/>
           <w:effect w:val="none"/>
         </w:rPr>
-        <w:t>=</w:t>
-      </w:r>
-      <w:r>
-        <w:rPr>
-          <w:rFonts w:ascii="MathJax Main" w:hAnsi="MathJax Main"/>
-          <w:b w:val="false"/>
-          <w:i w:val="false"/>
-          <w:caps w:val="false"/>
-          <w:smallCaps w:val="false"/>
-          <w:strike w:val="false"/>
-          <w:dstrike w:val="false"/>
-          <w:color w:val="000000"/>
-          <w:spacing w:val="0"/>
-          <w:sz w:val="26"/>
-          <w:u w:val="none"/>
-          <w:effect w:val="none"/>
-        </w:rPr>
-        <w:t>3</w:t>
+        <w:t>=3</w:t>
       </w:r>
       <w:r>
         <w:rPr>
@@ -1588,10 +1492,10 @@
         </w:rPr>
         <w:t>, Số mới thu được là  </w:t>
       </w:r>
-      <w:bookmarkStart w:id="48" w:name="MathJax-Element-11-Frame1"/>
-      <w:bookmarkStart w:id="49" w:name="MathJax-Span-531"/>
-      <w:bookmarkStart w:id="50" w:name="MathJax-Span-511"/>
-      <w:bookmarkStart w:id="51" w:name="MathJax-Span-521"/>
+      <w:bookmarkStart w:id="48" w:name="MathJax-Span-521"/>
+      <w:bookmarkStart w:id="49" w:name="MathJax-Span-511"/>
+      <w:bookmarkStart w:id="50" w:name="MathJax-Span-531"/>
+      <w:bookmarkStart w:id="51" w:name="MathJax-Element-11-Frame1"/>
       <w:bookmarkEnd w:id="48"/>
       <w:bookmarkEnd w:id="49"/>
       <w:bookmarkEnd w:id="50"/>
@@ -1626,10 +1530,10 @@
         </w:rPr>
         <w:t>, Dãy mới thu được sẽ là </w:t>
       </w:r>
-      <w:bookmarkStart w:id="52" w:name="MathJax-Element-12-Frame1"/>
-      <w:bookmarkStart w:id="53" w:name="MathJax-Span-541"/>
-      <w:bookmarkStart w:id="54" w:name="MathJax-Span-551"/>
-      <w:bookmarkStart w:id="55" w:name="MathJax-Span-561"/>
+      <w:bookmarkStart w:id="52" w:name="MathJax-Span-561"/>
+      <w:bookmarkStart w:id="53" w:name="MathJax-Span-551"/>
+      <w:bookmarkStart w:id="54" w:name="MathJax-Span-541"/>
+      <w:bookmarkStart w:id="55" w:name="MathJax-Element-12-Frame1"/>
       <w:bookmarkEnd w:id="52"/>
       <w:bookmarkEnd w:id="53"/>
       <w:bookmarkEnd w:id="54"/>
@@ -1749,13 +1653,14 @@
           <w:ilvl w:val="0"/>
           <w:numId w:val="0"/>
         </w:numPr>
-        <w:pBdr/>
         <w:spacing w:before="0" w:after="0"/>
         <w:ind w:start="0" w:end="0" w:hanging="0"/>
         <w:jc w:val="start"/>
         <w:rPr>
           <w:rFonts w:ascii="helvetica neue;Helvetica;Arial;sans-serif" w:hAnsi="helvetica neue;Helvetica;Arial;sans-serif"/>
           <w:b w:val="false"/>
+          <w:b w:val="false"/>
+          <w:i w:val="false"/>
           <w:i w:val="false"/>
           <w:caps w:val="false"/>
           <w:smallCaps w:val="false"/>
@@ -1777,10 +1682,10 @@
         </w:rPr>
         <w:t>Chọn </w:t>
       </w:r>
-      <w:bookmarkStart w:id="60" w:name="MathJax-Element-9-Frame2"/>
-      <w:bookmarkStart w:id="61" w:name="MathJax-Span-412"/>
-      <w:bookmarkStart w:id="62" w:name="MathJax-Span-432"/>
-      <w:bookmarkStart w:id="63" w:name="MathJax-Span-422"/>
+      <w:bookmarkStart w:id="60" w:name="MathJax-Span-422"/>
+      <w:bookmarkStart w:id="61" w:name="MathJax-Span-432"/>
+      <w:bookmarkStart w:id="62" w:name="MathJax-Span-412"/>
+      <w:bookmarkStart w:id="63" w:name="MathJax-Element-9-Frame2"/>
       <w:bookmarkEnd w:id="60"/>
       <w:bookmarkEnd w:id="61"/>
       <w:bookmarkEnd w:id="62"/>
@@ -1819,24 +1724,7 @@
           <w:u w:val="none"/>
           <w:effect w:val="none"/>
         </w:rPr>
-        <w:t>=</w:t>
-      </w:r>
-      <w:r>
-        <w:rPr>
-          <w:rFonts w:ascii="MathJax Main" w:hAnsi="MathJax Main"/>
-          <w:b w:val="false"/>
-          <w:i w:val="false"/>
-          <w:caps w:val="false"/>
-          <w:smallCaps w:val="false"/>
-          <w:strike w:val="false"/>
-          <w:dstrike w:val="false"/>
-          <w:color w:val="000000"/>
-          <w:spacing w:val="0"/>
-          <w:sz w:val="26"/>
-          <w:u w:val="none"/>
-          <w:effect w:val="none"/>
-        </w:rPr>
-        <w:t>1</w:t>
+        <w:t>=1</w:t>
       </w:r>
       <w:r>
         <w:rPr>
@@ -1851,10 +1739,10 @@
         </w:rPr>
         <w:t> và </w:t>
       </w:r>
-      <w:bookmarkStart w:id="65" w:name="MathJax-Span-472"/>
-      <w:bookmarkStart w:id="66" w:name="MathJax-Element-10-Frame2"/>
-      <w:bookmarkStart w:id="67" w:name="MathJax-Span-482"/>
-      <w:bookmarkStart w:id="68" w:name="MathJax-Span-462"/>
+      <w:bookmarkStart w:id="65" w:name="MathJax-Span-462"/>
+      <w:bookmarkStart w:id="66" w:name="MathJax-Span-482"/>
+      <w:bookmarkStart w:id="67" w:name="MathJax-Element-10-Frame2"/>
+      <w:bookmarkStart w:id="68" w:name="MathJax-Span-472"/>
       <w:bookmarkEnd w:id="65"/>
       <w:bookmarkEnd w:id="66"/>
       <w:bookmarkEnd w:id="67"/>
@@ -1893,7 +1781,20 @@
           <w:u w:val="none"/>
           <w:effect w:val="none"/>
         </w:rPr>
-        <w:t>=</w:t>
+        <w:t>=3</w:t>
+      </w:r>
+      <w:r>
+        <w:rPr>
+          <w:rFonts w:ascii="helvetica neue;Helvetica;Arial;sans-serif" w:hAnsi="helvetica neue;Helvetica;Arial;sans-serif"/>
+          <w:b w:val="false"/>
+          <w:i w:val="false"/>
+          <w:caps w:val="false"/>
+          <w:smallCaps w:val="false"/>
+          <w:color w:val="222222"/>
+          <w:spacing w:val="0"/>
+          <w:sz w:val="21"/>
+        </w:rPr>
+        <w:t>, Số mới thu được là  </w:t>
       </w:r>
       <w:r>
         <w:rPr>
@@ -1910,36 +1811,6 @@
           <w:u w:val="none"/>
           <w:effect w:val="none"/>
         </w:rPr>
-        <w:t>3</w:t>
-      </w:r>
-      <w:r>
-        <w:rPr>
-          <w:rFonts w:ascii="helvetica neue;Helvetica;Arial;sans-serif" w:hAnsi="helvetica neue;Helvetica;Arial;sans-serif"/>
-          <w:b w:val="false"/>
-          <w:i w:val="false"/>
-          <w:caps w:val="false"/>
-          <w:smallCaps w:val="false"/>
-          <w:color w:val="222222"/>
-          <w:spacing w:val="0"/>
-          <w:sz w:val="21"/>
-        </w:rPr>
-        <w:t>, Số mới thu được là  </w:t>
-      </w:r>
-      <w:r>
-        <w:rPr>
-          <w:rFonts w:ascii="MathJax Main" w:hAnsi="MathJax Main"/>
-          <w:b w:val="false"/>
-          <w:i w:val="false"/>
-          <w:caps w:val="false"/>
-          <w:smallCaps w:val="false"/>
-          <w:strike w:val="false"/>
-          <w:dstrike w:val="false"/>
-          <w:color w:val="000000"/>
-          <w:spacing w:val="0"/>
-          <w:sz w:val="26"/>
-          <w:u w:val="none"/>
-          <w:effect w:val="none"/>
-        </w:rPr>
         <w:t>2</w:t>
       </w:r>
       <w:r>
@@ -1955,10 +1826,10 @@
         </w:rPr>
         <w:t>, Dãy mới thu được sẽ là </w:t>
       </w:r>
-      <w:bookmarkStart w:id="70" w:name="MathJax-Span-542"/>
-      <w:bookmarkStart w:id="71" w:name="MathJax-Span-552"/>
-      <w:bookmarkStart w:id="72" w:name="MathJax-Span-562"/>
-      <w:bookmarkStart w:id="73" w:name="MathJax-Element-12-Frame2"/>
+      <w:bookmarkStart w:id="70" w:name="MathJax-Element-12-Frame2"/>
+      <w:bookmarkStart w:id="71" w:name="MathJax-Span-562"/>
+      <w:bookmarkStart w:id="72" w:name="MathJax-Span-552"/>
+      <w:bookmarkStart w:id="73" w:name="MathJax-Span-542"/>
       <w:bookmarkEnd w:id="70"/>
       <w:bookmarkEnd w:id="71"/>
       <w:bookmarkEnd w:id="72"/>
@@ -1997,24 +1868,7 @@
           <w:u w:val="none"/>
           <w:effect w:val="none"/>
         </w:rPr>
-        <w:t>2</w:t>
-      </w:r>
-      <w:r>
-        <w:rPr>
-          <w:rFonts w:ascii="MathJax Main" w:hAnsi="MathJax Main"/>
-          <w:b w:val="false"/>
-          <w:i w:val="false"/>
-          <w:caps w:val="false"/>
-          <w:smallCaps w:val="false"/>
-          <w:strike w:val="false"/>
-          <w:dstrike w:val="false"/>
-          <w:color w:val="000000"/>
-          <w:spacing w:val="0"/>
-          <w:sz w:val="26"/>
-          <w:u w:val="none"/>
-          <w:effect w:val="none"/>
-        </w:rPr>
-        <w:t xml:space="preserve">] </w:t>
+        <w:t xml:space="preserve">2] </w:t>
       </w:r>
       <w:r>
         <w:rPr>
@@ -2038,13 +1892,14 @@
           <w:ilvl w:val="0"/>
           <w:numId w:val="0"/>
         </w:numPr>
-        <w:pBdr/>
         <w:spacing w:before="0" w:after="0"/>
         <w:ind w:start="0" w:end="0" w:hanging="0"/>
         <w:jc w:val="start"/>
         <w:rPr>
           <w:rFonts w:ascii="helvetica neue;Helvetica;Arial;sans-serif" w:hAnsi="helvetica neue;Helvetica;Arial;sans-serif"/>
           <w:b w:val="false"/>
+          <w:b w:val="false"/>
+          <w:i w:val="false"/>
           <w:i w:val="false"/>
           <w:caps w:val="false"/>
           <w:smallCaps w:val="false"/>
@@ -2066,10 +1921,10 @@
         </w:rPr>
         <w:t>choose </w:t>
       </w:r>
-      <w:bookmarkStart w:id="75" w:name="MathJax-Span-65"/>
-      <w:bookmarkStart w:id="76" w:name="MathJax-Span-63"/>
-      <w:bookmarkStart w:id="77" w:name="MathJax-Element-13-Frame"/>
-      <w:bookmarkStart w:id="78" w:name="MathJax-Span-64"/>
+      <w:bookmarkStart w:id="75" w:name="MathJax-Span-64"/>
+      <w:bookmarkStart w:id="76" w:name="MathJax-Element-13-Frame"/>
+      <w:bookmarkStart w:id="77" w:name="MathJax-Span-63"/>
+      <w:bookmarkStart w:id="78" w:name="MathJax-Span-65"/>
       <w:bookmarkEnd w:id="75"/>
       <w:bookmarkEnd w:id="76"/>
       <w:bookmarkEnd w:id="77"/>
@@ -2142,10 +1997,10 @@
         </w:rPr>
         <w:t> and </w:t>
       </w:r>
-      <w:bookmarkStart w:id="81" w:name="MathJax-Element-14-Frame"/>
-      <w:bookmarkStart w:id="82" w:name="MathJax-Span-70"/>
-      <w:bookmarkStart w:id="83" w:name="MathJax-Span-68"/>
-      <w:bookmarkStart w:id="84" w:name="MathJax-Span-69"/>
+      <w:bookmarkStart w:id="81" w:name="MathJax-Span-69"/>
+      <w:bookmarkStart w:id="82" w:name="MathJax-Span-68"/>
+      <w:bookmarkStart w:id="83" w:name="MathJax-Span-70"/>
+      <w:bookmarkStart w:id="84" w:name="MathJax-Element-14-Frame"/>
       <w:bookmarkEnd w:id="81"/>
       <w:bookmarkEnd w:id="82"/>
       <w:bookmarkEnd w:id="83"/>
@@ -2218,10 +2073,10 @@
         </w:rPr>
         <w:t>, so the new number is </w:t>
       </w:r>
-      <w:bookmarkStart w:id="87" w:name="MathJax-Span-75"/>
-      <w:bookmarkStart w:id="88" w:name="MathJax-Span-74"/>
-      <w:bookmarkStart w:id="89" w:name="MathJax-Element-15-Frame"/>
-      <w:bookmarkStart w:id="90" w:name="MathJax-Span-73"/>
+      <w:bookmarkStart w:id="87" w:name="MathJax-Span-73"/>
+      <w:bookmarkStart w:id="88" w:name="MathJax-Element-15-Frame"/>
+      <w:bookmarkStart w:id="89" w:name="MathJax-Span-74"/>
+      <w:bookmarkStart w:id="90" w:name="MathJax-Span-75"/>
       <w:bookmarkEnd w:id="87"/>
       <w:bookmarkEnd w:id="88"/>
       <w:bookmarkEnd w:id="89"/>
@@ -2256,10 +2111,10 @@
         </w:rPr>
         <w:t>, and the whiteboard contains </w:t>
       </w:r>
-      <w:bookmarkStart w:id="91" w:name="MathJax-Span-78"/>
-      <w:bookmarkStart w:id="92" w:name="MathJax-Span-77"/>
-      <w:bookmarkStart w:id="93" w:name="MathJax-Element-16-Frame"/>
-      <w:bookmarkStart w:id="94" w:name="MathJax-Span-76"/>
+      <w:bookmarkStart w:id="91" w:name="MathJax-Span-76"/>
+      <w:bookmarkStart w:id="92" w:name="MathJax-Element-16-Frame"/>
+      <w:bookmarkStart w:id="93" w:name="MathJax-Span-77"/>
+      <w:bookmarkStart w:id="94" w:name="MathJax-Span-78"/>
       <w:bookmarkEnd w:id="91"/>
       <w:bookmarkEnd w:id="92"/>
       <w:bookmarkEnd w:id="93"/>
@@ -2379,13 +2234,14 @@
           <w:ilvl w:val="0"/>
           <w:numId w:val="0"/>
         </w:numPr>
-        <w:pBdr/>
         <w:spacing w:before="0" w:after="0"/>
         <w:ind w:start="0" w:end="0" w:hanging="0"/>
         <w:jc w:val="start"/>
         <w:rPr>
           <w:rFonts w:ascii="helvetica neue;Helvetica;Arial;sans-serif" w:hAnsi="helvetica neue;Helvetica;Arial;sans-serif"/>
           <w:b w:val="false"/>
+          <w:b w:val="false"/>
+          <w:i w:val="false"/>
           <w:i w:val="false"/>
           <w:caps w:val="false"/>
           <w:smallCaps w:val="false"/>
@@ -2407,10 +2263,10 @@
         </w:rPr>
         <w:t>choose </w:t>
       </w:r>
-      <w:bookmarkStart w:id="99" w:name="MathJax-Span-85"/>
-      <w:bookmarkStart w:id="100" w:name="MathJax-Span-84"/>
-      <w:bookmarkStart w:id="101" w:name="MathJax-Span-83"/>
-      <w:bookmarkStart w:id="102" w:name="MathJax-Element-17-Frame"/>
+      <w:bookmarkStart w:id="99" w:name="MathJax-Element-17-Frame"/>
+      <w:bookmarkStart w:id="100" w:name="MathJax-Span-83"/>
+      <w:bookmarkStart w:id="101" w:name="MathJax-Span-84"/>
+      <w:bookmarkStart w:id="102" w:name="MathJax-Span-85"/>
       <w:bookmarkEnd w:id="99"/>
       <w:bookmarkEnd w:id="100"/>
       <w:bookmarkEnd w:id="101"/>
@@ -2483,10 +2339,10 @@
         </w:rPr>
         <w:t> and </w:t>
       </w:r>
-      <w:bookmarkStart w:id="105" w:name="MathJax-Element-18-Frame"/>
-      <w:bookmarkStart w:id="106" w:name="MathJax-Span-88"/>
-      <w:bookmarkStart w:id="107" w:name="MathJax-Span-89"/>
-      <w:bookmarkStart w:id="108" w:name="MathJax-Span-90"/>
+      <w:bookmarkStart w:id="105" w:name="MathJax-Span-90"/>
+      <w:bookmarkStart w:id="106" w:name="MathJax-Span-89"/>
+      <w:bookmarkStart w:id="107" w:name="MathJax-Span-88"/>
+      <w:bookmarkStart w:id="108" w:name="MathJax-Element-18-Frame"/>
       <w:bookmarkEnd w:id="105"/>
       <w:bookmarkEnd w:id="106"/>
       <w:bookmarkEnd w:id="107"/>
@@ -2559,10 +2415,10 @@
         </w:rPr>
         <w:t>, so the new number is </w:t>
       </w:r>
-      <w:bookmarkStart w:id="111" w:name="MathJax-Span-94"/>
-      <w:bookmarkStart w:id="112" w:name="MathJax-Span-95"/>
-      <w:bookmarkStart w:id="113" w:name="MathJax-Element-19-Frame"/>
-      <w:bookmarkStart w:id="114" w:name="MathJax-Span-93"/>
+      <w:bookmarkStart w:id="111" w:name="MathJax-Span-93"/>
+      <w:bookmarkStart w:id="112" w:name="MathJax-Element-19-Frame"/>
+      <w:bookmarkStart w:id="113" w:name="MathJax-Span-95"/>
+      <w:bookmarkStart w:id="114" w:name="MathJax-Span-94"/>
       <w:bookmarkEnd w:id="111"/>
       <w:bookmarkEnd w:id="112"/>
       <w:bookmarkEnd w:id="113"/>
@@ -2597,10 +2453,10 @@
         </w:rPr>
         <w:t>, and the whiteboard contains </w:t>
       </w:r>
-      <w:bookmarkStart w:id="115" w:name="MathJax-Span-98"/>
-      <w:bookmarkStart w:id="116" w:name="MathJax-Span-97"/>
-      <w:bookmarkStart w:id="117" w:name="MathJax-Element-20-Frame"/>
-      <w:bookmarkStart w:id="118" w:name="MathJax-Span-96"/>
+      <w:bookmarkStart w:id="115" w:name="MathJax-Span-96"/>
+      <w:bookmarkStart w:id="116" w:name="MathJax-Element-20-Frame"/>
+      <w:bookmarkStart w:id="117" w:name="MathJax-Span-97"/>
+      <w:bookmarkStart w:id="118" w:name="MathJax-Span-98"/>
       <w:bookmarkEnd w:id="115"/>
       <w:bookmarkEnd w:id="116"/>
       <w:bookmarkEnd w:id="117"/>
@@ -2682,13 +2538,14 @@
           <w:ilvl w:val="0"/>
           <w:numId w:val="0"/>
         </w:numPr>
-        <w:pBdr/>
         <w:spacing w:before="0" w:after="0"/>
         <w:ind w:start="0" w:end="0" w:hanging="0"/>
         <w:jc w:val="start"/>
         <w:rPr>
           <w:rFonts w:ascii="helvetica neue;Helvetica;Arial;sans-serif" w:hAnsi="helvetica neue;Helvetica;Arial;sans-serif"/>
           <w:b w:val="false"/>
+          <w:b w:val="false"/>
+          <w:i w:val="false"/>
           <w:i w:val="false"/>
           <w:caps w:val="false"/>
           <w:smallCaps w:val="false"/>
@@ -2792,6 +2649,8 @@
         <w:rPr>
           <w:rFonts w:ascii="helvetica neue;Helvetica;Arial;sans-serif" w:hAnsi="helvetica neue;Helvetica;Arial;sans-serif"/>
           <w:b/>
+          <w:b/>
+          <w:i w:val="false"/>
           <w:i w:val="false"/>
           <w:caps w:val="false"/>
           <w:smallCaps w:val="false"/>
@@ -2818,59 +2677,34 @@
       <w:pPr>
         <w:pStyle w:val="TextBody"/>
         <w:widowControl/>
-        <w:pBdr/>
         <w:spacing w:before="0" w:after="0"/>
         <w:ind w:start="0" w:end="0" w:hanging="0"/>
         <w:jc w:val="start"/>
         <w:rPr>
           <w:rFonts w:ascii="helvetica neue;Helvetica;Arial;sans-serif" w:hAnsi="helvetica neue;Helvetica;Arial;sans-serif"/>
           <w:b w:val="false"/>
-          <w:i w:val="false"/>
-          <w:caps w:val="false"/>
-          <w:smallCaps w:val="false"/>
-          <w:color w:val="222222"/>
-          <w:spacing w:val="0"/>
-          <w:sz w:val="21"/>
-        </w:rPr>
-      </w:pPr>
-      <w:r>
-        <w:rPr>
-          <w:rFonts w:ascii="helvetica neue;Helvetica;Arial;sans-serif" w:hAnsi="helvetica neue;Helvetica;Arial;sans-serif"/>
-          <w:b w:val="false"/>
-          <w:i w:val="false"/>
-          <w:caps w:val="false"/>
-          <w:smallCaps w:val="false"/>
-          <w:color w:val="222222"/>
-          <w:spacing w:val="0"/>
-          <w:sz w:val="21"/>
-        </w:rPr>
-        <w:t>Dòng đầu tiên chưa một</w:t>
-      </w:r>
-      <w:r>
-        <w:rPr>
-          <w:rFonts w:ascii="helvetica neue;Helvetica;Arial;sans-serif" w:hAnsi="helvetica neue;Helvetica;Arial;sans-serif"/>
-          <w:b w:val="false"/>
-          <w:i w:val="false"/>
-          <w:caps w:val="false"/>
-          <w:smallCaps w:val="false"/>
-          <w:color w:val="222222"/>
-          <w:spacing w:val="0"/>
-          <w:sz w:val="21"/>
-        </w:rPr>
-        <w:t xml:space="preserve"> số nguyên </w:t>
-      </w:r>
-      <w:r>
-        <w:rPr>
-          <w:rFonts w:ascii="helvetica neue;Helvetica;Arial;sans-serif" w:hAnsi="helvetica neue;Helvetica;Arial;sans-serif"/>
-          <w:b w:val="false"/>
-          <w:i w:val="false"/>
-          <w:caps w:val="false"/>
-          <w:smallCaps w:val="false"/>
-          <w:color w:val="222222"/>
-          <w:spacing w:val="0"/>
-          <w:sz w:val="21"/>
-        </w:rPr>
-        <w:t> </w:t>
+          <w:b w:val="false"/>
+          <w:i w:val="false"/>
+          <w:i w:val="false"/>
+          <w:caps w:val="false"/>
+          <w:smallCaps w:val="false"/>
+          <w:color w:val="222222"/>
+          <w:spacing w:val="0"/>
+          <w:sz w:val="21"/>
+        </w:rPr>
+      </w:pPr>
+      <w:r>
+        <w:rPr>
+          <w:rFonts w:ascii="helvetica neue;Helvetica;Arial;sans-serif" w:hAnsi="helvetica neue;Helvetica;Arial;sans-serif"/>
+          <w:b w:val="false"/>
+          <w:i w:val="false"/>
+          <w:caps w:val="false"/>
+          <w:smallCaps w:val="false"/>
+          <w:color w:val="222222"/>
+          <w:spacing w:val="0"/>
+          <w:sz w:val="21"/>
+        </w:rPr>
+        <w:t>Dòng đầu tiên chưa một số nguyên  </w:t>
       </w:r>
       <w:r>
         <w:rPr>
@@ -2902,10 +2736,10 @@
         </w:rPr>
         <w:t> (</w:t>
       </w:r>
-      <w:bookmarkStart w:id="123" w:name="MathJax-Element-23-Frame"/>
-      <w:bookmarkStart w:id="124" w:name="MathJax-Span-110"/>
-      <w:bookmarkStart w:id="125" w:name="MathJax-Span-111"/>
-      <w:bookmarkStart w:id="126" w:name="MathJax-Span-109"/>
+      <w:bookmarkStart w:id="123" w:name="MathJax-Span-109"/>
+      <w:bookmarkStart w:id="124" w:name="MathJax-Span-111"/>
+      <w:bookmarkStart w:id="125" w:name="MathJax-Span-110"/>
+      <w:bookmarkStart w:id="126" w:name="MathJax-Element-23-Frame"/>
       <w:bookmarkEnd w:id="123"/>
       <w:bookmarkEnd w:id="124"/>
       <w:bookmarkEnd w:id="125"/>
@@ -3021,64 +2855,39 @@
       <w:pPr>
         <w:pStyle w:val="TextBody"/>
         <w:widowControl/>
-        <w:pBdr/>
         <w:spacing w:before="0" w:after="0"/>
         <w:ind w:start="0" w:end="0" w:hanging="0"/>
         <w:jc w:val="start"/>
         <w:rPr>
           <w:rFonts w:ascii="helvetica neue;Helvetica;Arial;sans-serif" w:hAnsi="helvetica neue;Helvetica;Arial;sans-serif"/>
           <w:b w:val="false"/>
-          <w:i w:val="false"/>
-          <w:caps w:val="false"/>
-          <w:smallCaps w:val="false"/>
-          <w:color w:val="222222"/>
-          <w:spacing w:val="0"/>
-          <w:sz w:val="21"/>
-        </w:rPr>
-      </w:pPr>
-      <w:r>
-        <w:rPr>
-          <w:rFonts w:ascii="helvetica neue;Helvetica;Arial;sans-serif" w:hAnsi="helvetica neue;Helvetica;Arial;sans-serif"/>
-          <w:b w:val="false"/>
-          <w:i w:val="false"/>
-          <w:caps w:val="false"/>
-          <w:smallCaps w:val="false"/>
-          <w:color w:val="222222"/>
-          <w:spacing w:val="0"/>
-          <w:sz w:val="21"/>
-        </w:rPr>
-        <w:t xml:space="preserve">Trên mỗi dòng chứa một trường hợp chứa </w:t>
-      </w:r>
-      <w:r>
-        <w:rPr>
-          <w:rFonts w:ascii="helvetica neue;Helvetica;Arial;sans-serif" w:hAnsi="helvetica neue;Helvetica;Arial;sans-serif"/>
-          <w:b w:val="false"/>
-          <w:i w:val="false"/>
-          <w:caps w:val="false"/>
-          <w:smallCaps w:val="false"/>
-          <w:color w:val="222222"/>
-          <w:spacing w:val="0"/>
-          <w:sz w:val="21"/>
-        </w:rPr>
-        <w:t>1 số nguyên</w:t>
-      </w:r>
-      <w:r>
-        <w:rPr>
-          <w:rFonts w:ascii="helvetica neue;Helvetica;Arial;sans-serif" w:hAnsi="helvetica neue;Helvetica;Arial;sans-serif"/>
-          <w:b w:val="false"/>
-          <w:i w:val="false"/>
-          <w:caps w:val="false"/>
-          <w:smallCaps w:val="false"/>
-          <w:color w:val="222222"/>
-          <w:spacing w:val="0"/>
-          <w:sz w:val="21"/>
-        </w:rPr>
-        <w:t> </w:t>
-      </w:r>
-      <w:bookmarkStart w:id="131" w:name="MathJax-Span-118"/>
-      <w:bookmarkStart w:id="132" w:name="MathJax-Element-24-Frame"/>
-      <w:bookmarkStart w:id="133" w:name="MathJax-Span-117"/>
-      <w:bookmarkStart w:id="134" w:name="MathJax-Span-116"/>
+          <w:b w:val="false"/>
+          <w:i w:val="false"/>
+          <w:i w:val="false"/>
+          <w:caps w:val="false"/>
+          <w:smallCaps w:val="false"/>
+          <w:color w:val="222222"/>
+          <w:spacing w:val="0"/>
+          <w:sz w:val="21"/>
+        </w:rPr>
+      </w:pPr>
+      <w:r>
+        <w:rPr>
+          <w:rFonts w:ascii="helvetica neue;Helvetica;Arial;sans-serif" w:hAnsi="helvetica neue;Helvetica;Arial;sans-serif"/>
+          <w:b w:val="false"/>
+          <w:i w:val="false"/>
+          <w:caps w:val="false"/>
+          <w:smallCaps w:val="false"/>
+          <w:color w:val="222222"/>
+          <w:spacing w:val="0"/>
+          <w:sz w:val="21"/>
+        </w:rPr>
+        <w:t>Trên mỗi dòng chứa một trường hợp chứa 1 số nguyên </w:t>
+      </w:r>
+      <w:bookmarkStart w:id="131" w:name="MathJax-Span-116"/>
+      <w:bookmarkStart w:id="132" w:name="MathJax-Span-117"/>
+      <w:bookmarkStart w:id="133" w:name="MathJax-Element-24-Frame"/>
+      <w:bookmarkStart w:id="134" w:name="MathJax-Span-118"/>
       <w:bookmarkEnd w:id="131"/>
       <w:bookmarkEnd w:id="132"/>
       <w:bookmarkEnd w:id="133"/>
@@ -3113,10 +2922,10 @@
         </w:rPr>
         <w:t> (</w:t>
       </w:r>
-      <w:bookmarkStart w:id="135" w:name="MathJax-Span-121"/>
-      <w:bookmarkStart w:id="136" w:name="MathJax-Span-119"/>
-      <w:bookmarkStart w:id="137" w:name="MathJax-Span-120"/>
-      <w:bookmarkStart w:id="138" w:name="MathJax-Element-25-Frame"/>
+      <w:bookmarkStart w:id="135" w:name="MathJax-Element-25-Frame"/>
+      <w:bookmarkStart w:id="136" w:name="MathJax-Span-120"/>
+      <w:bookmarkStart w:id="137" w:name="MathJax-Span-119"/>
+      <w:bookmarkStart w:id="138" w:name="MathJax-Span-121"/>
       <w:bookmarkEnd w:id="135"/>
       <w:bookmarkEnd w:id="136"/>
       <w:bookmarkEnd w:id="137"/>
@@ -3233,8 +3042,8 @@
         </w:rPr>
         <w:t>⋅</w:t>
       </w:r>
-      <w:bookmarkStart w:id="144" w:name="MathJax-Span-128"/>
-      <w:bookmarkStart w:id="145" w:name="MathJax-Span-127"/>
+      <w:bookmarkStart w:id="144" w:name="MathJax-Span-127"/>
+      <w:bookmarkStart w:id="145" w:name="MathJax-Span-128"/>
       <w:bookmarkEnd w:id="144"/>
       <w:bookmarkEnd w:id="145"/>
       <w:r>
@@ -3284,40 +3093,13 @@
           <w:spacing w:val="0"/>
           <w:sz w:val="21"/>
         </w:rPr>
-        <w:t xml:space="preserve">) — n là số nguyên dương đại diện cho dãy số </w:t>
-      </w:r>
-      <w:r>
-        <w:rPr>
-          <w:rFonts w:ascii="helvetica neue;Helvetica;Arial;sans-serif" w:hAnsi="helvetica neue;Helvetica;Arial;sans-serif"/>
-          <w:b w:val="false"/>
-          <w:i w:val="false"/>
-          <w:caps w:val="false"/>
-          <w:smallCaps w:val="false"/>
-          <w:color w:val="222222"/>
-          <w:spacing w:val="0"/>
-          <w:sz w:val="21"/>
-        </w:rPr>
-        <w:t>1… n</w:t>
-      </w:r>
-      <w:r>
-        <w:rPr>
-          <w:rFonts w:ascii="helvetica neue;Helvetica;Arial;sans-serif" w:hAnsi="helvetica neue;Helvetica;Arial;sans-serif"/>
-          <w:b w:val="false"/>
-          <w:i w:val="false"/>
-          <w:caps w:val="false"/>
-          <w:smallCaps w:val="false"/>
-          <w:color w:val="222222"/>
-          <w:spacing w:val="0"/>
-          <w:sz w:val="21"/>
-        </w:rPr>
-        <w:t>.</w:t>
+        <w:t>) — n là số nguyên dương đại diện cho dãy số 1… n.</w:t>
       </w:r>
     </w:p>
     <w:p>
       <w:pPr>
         <w:pStyle w:val="TextBody"/>
         <w:widowControl/>
-        <w:pBdr/>
         <w:spacing w:before="0" w:after="0"/>
         <w:ind w:start="0" w:end="0" w:hanging="0"/>
         <w:jc w:val="start"/>
@@ -3334,38 +3116,12 @@
           <w:spacing w:val="0"/>
           <w:sz w:val="21"/>
         </w:rPr>
-        <w:t xml:space="preserve">Đảm bảo rằng tổng </w:t>
-      </w:r>
-      <w:r>
-        <w:rPr>
-          <w:rFonts w:ascii="helvetica neue;Helvetica;Arial;sans-serif" w:hAnsi="helvetica neue;Helvetica;Arial;sans-serif"/>
-          <w:b w:val="false"/>
-          <w:i w:val="false"/>
-          <w:caps w:val="false"/>
-          <w:smallCaps w:val="false"/>
-          <w:color w:val="222222"/>
-          <w:spacing w:val="0"/>
-          <w:sz w:val="21"/>
-        </w:rPr>
-        <w:t>2 số lớn nhất của</w:t>
-      </w:r>
-      <w:r>
-        <w:rPr>
-          <w:rFonts w:ascii="helvetica neue;Helvetica;Arial;sans-serif" w:hAnsi="helvetica neue;Helvetica;Arial;sans-serif"/>
-          <w:b w:val="false"/>
-          <w:i w:val="false"/>
-          <w:caps w:val="false"/>
-          <w:smallCaps w:val="false"/>
-          <w:color w:val="222222"/>
-          <w:spacing w:val="0"/>
-          <w:sz w:val="21"/>
-        </w:rPr>
-        <w:t> </w:t>
-      </w:r>
-      <w:bookmarkStart w:id="147" w:name="MathJax-Span-132"/>
-      <w:bookmarkStart w:id="148" w:name="MathJax-Span-131"/>
-      <w:bookmarkStart w:id="149" w:name="MathJax-Element-26-Frame"/>
-      <w:bookmarkStart w:id="150" w:name="MathJax-Span-130"/>
+        <w:t>Đảm bảo rằng tổng 2 số lớn nhất của </w:t>
+      </w:r>
+      <w:bookmarkStart w:id="147" w:name="MathJax-Span-130"/>
+      <w:bookmarkStart w:id="148" w:name="MathJax-Element-26-Frame"/>
+      <w:bookmarkStart w:id="149" w:name="MathJax-Span-131"/>
+      <w:bookmarkStart w:id="150" w:name="MathJax-Span-132"/>
       <w:bookmarkEnd w:id="147"/>
       <w:bookmarkEnd w:id="148"/>
       <w:bookmarkEnd w:id="149"/>
@@ -3400,10 +3156,10 @@
         </w:rPr>
         <w:t> không vượt quá </w:t>
       </w:r>
-      <w:bookmarkStart w:id="151" w:name="MathJax-Element-27-Frame"/>
-      <w:bookmarkStart w:id="152" w:name="MathJax-Span-133"/>
-      <w:bookmarkStart w:id="153" w:name="MathJax-Span-134"/>
-      <w:bookmarkStart w:id="154" w:name="MathJax-Span-135"/>
+      <w:bookmarkStart w:id="151" w:name="MathJax-Span-135"/>
+      <w:bookmarkStart w:id="152" w:name="MathJax-Span-134"/>
+      <w:bookmarkStart w:id="153" w:name="MathJax-Span-133"/>
+      <w:bookmarkStart w:id="154" w:name="MathJax-Element-27-Frame"/>
       <w:bookmarkEnd w:id="151"/>
       <w:bookmarkEnd w:id="152"/>
       <w:bookmarkEnd w:id="153"/>
@@ -3457,24 +3213,7 @@
           <w:u w:val="none"/>
           <w:effect w:val="none"/>
         </w:rPr>
-        <w:t>1</w:t>
-      </w:r>
-      <w:r>
-        <w:rPr>
-          <w:rFonts w:ascii="MathJax Main" w:hAnsi="MathJax Main"/>
-          <w:b w:val="false"/>
-          <w:i w:val="false"/>
-          <w:caps w:val="false"/>
-          <w:smallCaps w:val="false"/>
-          <w:strike w:val="false"/>
-          <w:dstrike w:val="false"/>
-          <w:color w:val="000000"/>
-          <w:spacing w:val="0"/>
-          <w:sz w:val="26"/>
-          <w:u w:val="none"/>
-          <w:effect w:val="none"/>
-        </w:rPr>
-        <w:t>0^5</w:t>
+        <w:t>10^5</w:t>
       </w:r>
     </w:p>
     <w:p>
@@ -3486,6 +3225,8 @@
         <w:rPr>
           <w:rFonts w:ascii="helvetica neue;Helvetica;Arial;sans-serif" w:hAnsi="helvetica neue;Helvetica;Arial;sans-serif"/>
           <w:b/>
+          <w:b/>
+          <w:i w:val="false"/>
           <w:i w:val="false"/>
           <w:caps w:val="false"/>
           <w:smallCaps w:val="false"/>
@@ -3512,13 +3253,14 @@
       <w:pPr>
         <w:pStyle w:val="TextBody"/>
         <w:widowControl/>
-        <w:pBdr/>
         <w:spacing w:before="0" w:after="0"/>
         <w:ind w:start="0" w:end="0" w:hanging="0"/>
         <w:jc w:val="start"/>
         <w:rPr>
           <w:rFonts w:ascii="helvetica neue;Helvetica;Arial;sans-serif" w:hAnsi="helvetica neue;Helvetica;Arial;sans-serif"/>
           <w:b w:val="false"/>
+          <w:b w:val="false"/>
+          <w:i w:val="false"/>
           <w:i w:val="false"/>
           <w:caps w:val="false"/>
           <w:smallCaps w:val="false"/>
@@ -3540,10 +3282,10 @@
         </w:rPr>
         <w:t>Trong mỗi trường hợp, Dòng đầu tiên in số nguyên nhỏ nhất còn lại sau cùng sau  </w:t>
       </w:r>
-      <w:bookmarkStart w:id="155" w:name="MathJax-Element-28-Frame"/>
-      <w:bookmarkStart w:id="156" w:name="MathJax-Span-141"/>
-      <w:bookmarkStart w:id="157" w:name="MathJax-Span-140"/>
-      <w:bookmarkStart w:id="158" w:name="MathJax-Span-142"/>
+      <w:bookmarkStart w:id="155" w:name="MathJax-Span-142"/>
+      <w:bookmarkStart w:id="156" w:name="MathJax-Span-140"/>
+      <w:bookmarkStart w:id="157" w:name="MathJax-Span-141"/>
+      <w:bookmarkStart w:id="158" w:name="MathJax-Element-28-Frame"/>
       <w:bookmarkEnd w:id="155"/>
       <w:bookmarkEnd w:id="156"/>
       <w:bookmarkEnd w:id="157"/>
@@ -3616,10 +3358,10 @@
         </w:rPr>
         <w:t xml:space="preserve"> lần thực hiện. Mỗi dòng tiếp theo </w:t>
       </w:r>
-      <w:bookmarkStart w:id="161" w:name="MathJax-Element-29-Frame"/>
-      <w:bookmarkStart w:id="162" w:name="MathJax-Span-145"/>
-      <w:bookmarkStart w:id="163" w:name="MathJax-Span-146"/>
-      <w:bookmarkStart w:id="164" w:name="MathJax-Span-147"/>
+      <w:bookmarkStart w:id="161" w:name="MathJax-Span-147"/>
+      <w:bookmarkStart w:id="162" w:name="MathJax-Span-146"/>
+      <w:bookmarkStart w:id="163" w:name="MathJax-Span-145"/>
+      <w:bookmarkStart w:id="164" w:name="MathJax-Element-29-Frame"/>
       <w:bookmarkEnd w:id="161"/>
       <w:bookmarkEnd w:id="162"/>
       <w:bookmarkEnd w:id="163"/>
@@ -3690,38 +3432,12 @@
           <w:spacing w:val="0"/>
           <w:sz w:val="21"/>
         </w:rPr>
-        <w:t xml:space="preserve"> dòng. Hiển thị </w:t>
-      </w:r>
-      <w:r>
-        <w:rPr>
-          <w:rFonts w:ascii="helvetica neue;Helvetica;Arial;sans-serif" w:hAnsi="helvetica neue;Helvetica;Arial;sans-serif"/>
-          <w:b w:val="false"/>
-          <w:i w:val="false"/>
-          <w:caps w:val="false"/>
-          <w:smallCaps w:val="false"/>
-          <w:color w:val="222222"/>
-          <w:spacing w:val="0"/>
-          <w:sz w:val="21"/>
-        </w:rPr>
-        <w:t xml:space="preserve">2 số nguyên </w:t>
-      </w:r>
-      <w:r>
-        <w:rPr>
-          <w:rFonts w:ascii="helvetica neue;Helvetica;Arial;sans-serif" w:hAnsi="helvetica neue;Helvetica;Arial;sans-serif"/>
-          <w:b w:val="false"/>
-          <w:i w:val="false"/>
-          <w:caps w:val="false"/>
-          <w:smallCaps w:val="false"/>
-          <w:color w:val="222222"/>
-          <w:spacing w:val="0"/>
-          <w:sz w:val="21"/>
-        </w:rPr>
-        <w:t> </w:t>
-      </w:r>
-      <w:bookmarkStart w:id="167" w:name="MathJax-Element-30-Frame"/>
-      <w:bookmarkStart w:id="168" w:name="MathJax-Span-152"/>
-      <w:bookmarkStart w:id="169" w:name="MathJax-Span-151"/>
-      <w:bookmarkStart w:id="170" w:name="MathJax-Span-150"/>
+        <w:t> dòng. Hiển thị 2 số nguyên  </w:t>
+      </w:r>
+      <w:bookmarkStart w:id="167" w:name="MathJax-Span-150"/>
+      <w:bookmarkStart w:id="168" w:name="MathJax-Span-151"/>
+      <w:bookmarkStart w:id="169" w:name="MathJax-Span-152"/>
+      <w:bookmarkStart w:id="170" w:name="MathJax-Element-30-Frame"/>
       <w:bookmarkEnd w:id="167"/>
       <w:bookmarkEnd w:id="168"/>
       <w:bookmarkEnd w:id="169"/>
@@ -3756,10 +3472,10 @@
         </w:rPr>
         <w:t> và </w:t>
       </w:r>
-      <w:bookmarkStart w:id="171" w:name="MathJax-Element-31-Frame"/>
-      <w:bookmarkStart w:id="172" w:name="MathJax-Span-153"/>
-      <w:bookmarkStart w:id="173" w:name="MathJax-Span-154"/>
-      <w:bookmarkStart w:id="174" w:name="MathJax-Span-155"/>
+      <w:bookmarkStart w:id="171" w:name="MathJax-Span-155"/>
+      <w:bookmarkStart w:id="172" w:name="MathJax-Span-154"/>
+      <w:bookmarkStart w:id="173" w:name="MathJax-Span-153"/>
+      <w:bookmarkStart w:id="174" w:name="MathJax-Element-31-Frame"/>
       <w:bookmarkEnd w:id="171"/>
       <w:bookmarkEnd w:id="172"/>
       <w:bookmarkEnd w:id="173"/>
@@ -3799,13 +3515,14 @@
       <w:pPr>
         <w:pStyle w:val="TextBody"/>
         <w:widowControl/>
-        <w:pBdr/>
         <w:spacing w:before="0" w:after="0"/>
         <w:ind w:start="0" w:end="0" w:hanging="0"/>
         <w:jc w:val="start"/>
         <w:rPr>
           <w:rFonts w:ascii="helvetica neue;Helvetica;Arial;sans-serif" w:hAnsi="helvetica neue;Helvetica;Arial;sans-serif"/>
           <w:b w:val="false"/>
+          <w:b w:val="false"/>
+          <w:i w:val="false"/>
           <w:i w:val="false"/>
           <w:caps w:val="false"/>
           <w:smallCaps w:val="false"/>
@@ -3831,13 +3548,14 @@
       <w:pPr>
         <w:pStyle w:val="Normal"/>
         <w:widowControl/>
-        <w:pBdr/>
         <w:spacing w:before="0" w:after="0"/>
         <w:ind w:start="0" w:end="0" w:hanging="0"/>
         <w:jc w:val="start"/>
         <w:rPr>
           <w:rFonts w:ascii="helvetica neue;Helvetica;Arial;sans-serif" w:hAnsi="helvetica neue;Helvetica;Arial;sans-serif"/>
           <w:b/>
+          <w:b/>
+          <w:i w:val="false"/>
           <w:i w:val="false"/>
           <w:caps w:val="false"/>
           <w:smallCaps w:val="false"/>
@@ -3901,12 +3619,14 @@
     <w:p>
       <w:pPr>
         <w:pStyle w:val="PreformattedText"/>
-        <w:shd w:fill="EFEFEF" w:val="clear"/>
+        <w:shd w:val="clear" w:fill="EFEFEF"/>
         <w:spacing w:lineRule="atLeast" w:line="315" w:before="0" w:after="0"/>
         <w:ind w:start="0" w:end="0" w:hanging="0"/>
         <w:rPr>
           <w:rFonts w:ascii="Consolas;lucida console;andale mono;bitstream vera sans mono;courier new;Courier" w:hAnsi="Consolas;lucida console;andale mono;bitstream vera sans mono;courier new;Courier"/>
           <w:b w:val="false"/>
+          <w:b w:val="false"/>
+          <w:i w:val="false"/>
           <w:i w:val="false"/>
           <w:caps w:val="false"/>
           <w:smallCaps w:val="false"/>
@@ -3936,11 +3656,13 @@
     <w:p>
       <w:pPr>
         <w:pStyle w:val="PreformattedText"/>
-        <w:shd w:fill="EFEFEF" w:val="clear"/>
+        <w:shd w:val="clear" w:fill="EFEFEF"/>
         <w:spacing w:lineRule="atLeast" w:line="315" w:before="0" w:after="0"/>
         <w:rPr>
           <w:rFonts w:ascii="Consolas;lucida console;andale mono;bitstream vera sans mono;courier new;Courier" w:hAnsi="Consolas;lucida console;andale mono;bitstream vera sans mono;courier new;Courier"/>
           <w:b w:val="false"/>
+          <w:b w:val="false"/>
+          <w:i w:val="false"/>
           <w:i w:val="false"/>
           <w:caps w:val="false"/>
           <w:smallCaps w:val="false"/>
@@ -3973,6 +3695,8 @@
         <w:rPr>
           <w:rFonts w:ascii="Consolas;lucida console;andale mono;bitstream vera sans mono;courier new;Courier" w:hAnsi="Consolas;lucida console;andale mono;bitstream vera sans mono;courier new;Courier"/>
           <w:b/>
+          <w:b/>
+          <w:i w:val="false"/>
           <w:i w:val="false"/>
           <w:caps w:val="false"/>
           <w:smallCaps w:val="false"/>
@@ -4041,12 +3765,14 @@
     <w:p>
       <w:pPr>
         <w:pStyle w:val="PreformattedText"/>
-        <w:shd w:fill="EFEFEF" w:val="clear"/>
+        <w:shd w:val="clear" w:fill="EFEFEF"/>
         <w:spacing w:lineRule="atLeast" w:line="315" w:before="0" w:after="0"/>
         <w:ind w:start="0" w:end="0" w:hanging="0"/>
         <w:rPr>
           <w:rFonts w:ascii="Consolas;lucida console;andale mono;bitstream vera sans mono;courier new;Courier" w:hAnsi="Consolas;lucida console;andale mono;bitstream vera sans mono;courier new;Courier"/>
           <w:b w:val="false"/>
+          <w:b w:val="false"/>
+          <w:i w:val="false"/>
           <w:i w:val="false"/>
           <w:caps w:val="false"/>
           <w:smallCaps w:val="false"/>
@@ -4076,11 +3802,13 @@
     <w:p>
       <w:pPr>
         <w:pStyle w:val="PreformattedText"/>
-        <w:shd w:fill="EFEFEF" w:val="clear"/>
+        <w:shd w:val="clear" w:fill="EFEFEF"/>
         <w:spacing w:lineRule="atLeast" w:line="315" w:before="0" w:after="0"/>
         <w:rPr>
           <w:rFonts w:ascii="Consolas;lucida console;andale mono;bitstream vera sans mono;courier new;Courier" w:hAnsi="Consolas;lucida console;andale mono;bitstream vera sans mono;courier new;Courier"/>
           <w:b w:val="false"/>
+          <w:b w:val="false"/>
+          <w:i w:val="false"/>
           <w:i w:val="false"/>
           <w:caps w:val="false"/>
           <w:smallCaps w:val="false"/>
@@ -4108,11 +3836,13 @@
     <w:p>
       <w:pPr>
         <w:pStyle w:val="PreformattedText"/>
-        <w:shd w:fill="EFEFEF" w:val="clear"/>
+        <w:shd w:val="clear" w:fill="EFEFEF"/>
         <w:spacing w:lineRule="atLeast" w:line="315" w:before="0" w:after="0"/>
         <w:rPr>
           <w:rFonts w:ascii="Consolas;lucida console;andale mono;bitstream vera sans mono;courier new;Courier" w:hAnsi="Consolas;lucida console;andale mono;bitstream vera sans mono;courier new;Courier"/>
           <w:b w:val="false"/>
+          <w:b w:val="false"/>
+          <w:i w:val="false"/>
           <w:i w:val="false"/>
           <w:caps w:val="false"/>
           <w:smallCaps w:val="false"/>
@@ -4140,11 +3870,13 @@
     <w:p>
       <w:pPr>
         <w:pStyle w:val="PreformattedText"/>
-        <w:shd w:fill="EFEFEF" w:val="clear"/>
+        <w:shd w:val="clear" w:fill="EFEFEF"/>
         <w:spacing w:lineRule="atLeast" w:line="315" w:before="0" w:after="0"/>
         <w:rPr>
           <w:rFonts w:ascii="Consolas;lucida console;andale mono;bitstream vera sans mono;courier new;Courier" w:hAnsi="Consolas;lucida console;andale mono;bitstream vera sans mono;courier new;Courier"/>
           <w:b w:val="false"/>
+          <w:b w:val="false"/>
+          <w:i w:val="false"/>
           <w:i w:val="false"/>
           <w:caps w:val="false"/>
           <w:smallCaps w:val="false"/>
@@ -4200,6 +3932,8 @@
         <w:rPr>
           <w:rFonts w:ascii="Consolas;lucida console;andale mono;bitstream vera sans mono;courier new;Courier" w:hAnsi="Consolas;lucida console;andale mono;bitstream vera sans mono;courier new;Courier"/>
           <w:b w:val="false"/>
+          <w:b w:val="false"/>
+          <w:i w:val="false"/>
           <w:i w:val="false"/>
           <w:caps w:val="false"/>
           <w:smallCaps w:val="false"/>
@@ -4230,6 +3964,8 @@
         <w:rPr>
           <w:rFonts w:ascii="helvetica neue;Helvetica;Arial;sans-serif" w:hAnsi="helvetica neue;Helvetica;Arial;sans-serif"/>
           <w:b w:val="false"/>
+          <w:b w:val="false"/>
+          <w:i w:val="false"/>
           <w:i w:val="false"/>
           <w:caps w:val="false"/>
           <w:smallCaps w:val="false"/>
@@ -4262,6 +3998,8 @@
         <w:rPr>
           <w:rFonts w:ascii="helvetica neue;Helvetica;Arial;sans-serif" w:hAnsi="helvetica neue;Helvetica;Arial;sans-serif"/>
           <w:b w:val="false"/>
+          <w:b w:val="false"/>
+          <w:i w:val="false"/>
           <w:i w:val="false"/>
           <w:caps w:val="false"/>
           <w:smallCaps w:val="false"/>
@@ -4293,6 +4031,8 @@
         <w:rPr>
           <w:rFonts w:ascii="helvetica neue;Helvetica;Arial;sans-serif" w:hAnsi="helvetica neue;Helvetica;Arial;sans-serif"/>
           <w:b w:val="false"/>
+          <w:b w:val="false"/>
+          <w:i w:val="false"/>
           <w:i w:val="false"/>
           <w:caps w:val="false"/>
           <w:smallCaps w:val="false"/>
@@ -4325,6 +4065,8 @@
         <w:rPr>
           <w:rFonts w:ascii="helvetica neue;Helvetica;Arial;sans-serif" w:hAnsi="helvetica neue;Helvetica;Arial;sans-serif"/>
           <w:b w:val="false"/>
+          <w:b w:val="false"/>
+          <w:i w:val="false"/>
           <w:i w:val="false"/>
           <w:caps w:val="false"/>
           <w:smallCaps w:val="false"/>
@@ -4356,6 +4098,8 @@
         <w:rPr>
           <w:rFonts w:ascii="helvetica neue;Helvetica;Arial;sans-serif" w:hAnsi="helvetica neue;Helvetica;Arial;sans-serif"/>
           <w:b w:val="false"/>
+          <w:b w:val="false"/>
+          <w:i w:val="false"/>
           <w:i w:val="false"/>
           <w:caps w:val="false"/>
           <w:smallCaps w:val="false"/>
@@ -4388,6 +4132,8 @@
         <w:rPr>
           <w:rFonts w:ascii="helvetica neue;Helvetica;Arial;sans-serif" w:hAnsi="helvetica neue;Helvetica;Arial;sans-serif"/>
           <w:b w:val="false"/>
+          <w:b w:val="false"/>
+          <w:i w:val="false"/>
           <w:i w:val="false"/>
           <w:caps w:val="false"/>
           <w:smallCaps w:val="false"/>
@@ -4419,6 +4165,8 @@
         <w:rPr>
           <w:rFonts w:ascii="helvetica neue;Helvetica;Arial;sans-serif" w:hAnsi="helvetica neue;Helvetica;Arial;sans-serif"/>
           <w:b w:val="false"/>
+          <w:b w:val="false"/>
+          <w:i w:val="false"/>
           <w:i w:val="false"/>
           <w:caps w:val="false"/>
           <w:smallCaps w:val="false"/>
@@ -4451,6 +4199,8 @@
         <w:rPr>
           <w:rFonts w:ascii="helvetica neue;Helvetica;Arial;sans-serif" w:hAnsi="helvetica neue;Helvetica;Arial;sans-serif"/>
           <w:b w:val="false"/>
+          <w:b w:val="false"/>
+          <w:i w:val="false"/>
           <w:i w:val="false"/>
           <w:caps w:val="false"/>
           <w:smallCaps w:val="false"/>
@@ -4482,6 +4232,8 @@
         <w:rPr>
           <w:rFonts w:ascii="helvetica neue;Helvetica;Arial;sans-serif" w:hAnsi="helvetica neue;Helvetica;Arial;sans-serif"/>
           <w:b w:val="false"/>
+          <w:b w:val="false"/>
+          <w:i w:val="false"/>
           <w:i w:val="false"/>
           <w:caps w:val="false"/>
           <w:smallCaps w:val="false"/>
@@ -4508,13 +4260,14 @@
       <w:pPr>
         <w:pStyle w:val="TextBody"/>
         <w:widowControl/>
-        <w:pBdr/>
         <w:spacing w:before="0" w:after="0"/>
         <w:ind w:start="0" w:end="0" w:hanging="0"/>
         <w:jc w:val="start"/>
         <w:rPr>
           <w:rFonts w:ascii="helvetica neue;Helvetica;Arial;sans-serif" w:hAnsi="helvetica neue;Helvetica;Arial;sans-serif"/>
           <w:b w:val="false"/>
+          <w:b w:val="false"/>
+          <w:i w:val="false"/>
           <w:i w:val="false"/>
           <w:caps w:val="false"/>
           <w:smallCaps w:val="false"/>
@@ -4536,11 +4289,11 @@
         </w:rPr>
         <w:t>Bạn được đưa cho </w:t>
       </w:r>
-      <w:bookmarkStart w:id="177" w:name="MathJax-Element-1-Frame"/>
-      <w:bookmarkStart w:id="178" w:name="MathJax-Span-1"/>
+      <w:bookmarkStart w:id="177" w:name="MathJax-Span-4"/>
+      <w:bookmarkStart w:id="178" w:name="MathJax-Span-3"/>
       <w:bookmarkStart w:id="179" w:name="MathJax-Span-2"/>
-      <w:bookmarkStart w:id="180" w:name="MathJax-Span-3"/>
-      <w:bookmarkStart w:id="181" w:name="MathJax-Span-4"/>
+      <w:bookmarkStart w:id="180" w:name="MathJax-Span-1"/>
+      <w:bookmarkStart w:id="181" w:name="MathJax-Element-1-Frame"/>
       <w:bookmarkEnd w:id="177"/>
       <w:bookmarkEnd w:id="178"/>
       <w:bookmarkEnd w:id="179"/>
@@ -4601,8 +4354,8 @@
         </w:rPr>
         <w:t>,</w:t>
       </w:r>
-      <w:bookmarkStart w:id="184" w:name="MathJax-Span-7"/>
-      <w:bookmarkStart w:id="185" w:name="MathJax-Span-8"/>
+      <w:bookmarkStart w:id="184" w:name="MathJax-Span-8"/>
+      <w:bookmarkStart w:id="185" w:name="MathJax-Span-7"/>
       <w:bookmarkEnd w:id="184"/>
       <w:bookmarkEnd w:id="185"/>
       <w:r>
@@ -4698,8 +4451,8 @@
         </w:rPr>
         <w:t>,</w:t>
       </w:r>
-      <w:bookmarkStart w:id="190" w:name="MathJax-Span-13"/>
-      <w:bookmarkStart w:id="191" w:name="MathJax-Span-14"/>
+      <w:bookmarkStart w:id="190" w:name="MathJax-Span-14"/>
+      <w:bookmarkStart w:id="191" w:name="MathJax-Span-13"/>
       <w:bookmarkEnd w:id="190"/>
       <w:bookmarkEnd w:id="191"/>
       <w:r>
@@ -4749,33 +4502,21 @@
           <w:spacing w:val="0"/>
           <w:sz w:val="21"/>
         </w:rPr>
-        <w:t xml:space="preserve">. Lưu ý, dãy n được gọi là hoán vị khi mỗi phần tử xuất hiện duy nhất </w:t>
-      </w:r>
-      <w:r>
-        <w:rPr>
-          <w:rFonts w:ascii="helvetica neue;Helvetica;Arial;sans-serif" w:hAnsi="helvetica neue;Helvetica;Arial;sans-serif"/>
-          <w:b w:val="false"/>
-          <w:i w:val="false"/>
-          <w:caps w:val="false"/>
-          <w:smallCaps w:val="false"/>
-          <w:color w:val="222222"/>
-          <w:spacing w:val="0"/>
-          <w:sz w:val="21"/>
-        </w:rPr>
-        <w:t xml:space="preserve">1 lần. </w:t>
+        <w:t xml:space="preserve">. Lưu ý, dãy n được gọi là hoán vị khi mỗi phần tử xuất hiện duy nhất 1 lần. </w:t>
       </w:r>
     </w:p>
     <w:p>
       <w:pPr>
         <w:pStyle w:val="TextBody"/>
         <w:widowControl/>
-        <w:pBdr/>
         <w:spacing w:before="0" w:after="0"/>
         <w:ind w:start="0" w:end="0" w:hanging="0"/>
         <w:jc w:val="start"/>
         <w:rPr>
           <w:rFonts w:ascii="helvetica neue;Helvetica;Arial;sans-serif" w:hAnsi="helvetica neue;Helvetica;Arial;sans-serif"/>
           <w:b w:val="false"/>
+          <w:b w:val="false"/>
+          <w:i w:val="false"/>
           <w:i w:val="false"/>
           <w:caps w:val="false"/>
           <w:smallCaps w:val="false"/>
@@ -4797,10 +4538,10 @@
         </w:rPr>
         <w:t>Tìm ba vị trí </w:t>
       </w:r>
-      <w:bookmarkStart w:id="193" w:name="MathJax-Element-5-Frame"/>
-      <w:bookmarkStart w:id="194" w:name="MathJax-Span-25"/>
-      <w:bookmarkStart w:id="195" w:name="MathJax-Span-26"/>
-      <w:bookmarkStart w:id="196" w:name="MathJax-Span-27"/>
+      <w:bookmarkStart w:id="193" w:name="MathJax-Span-27"/>
+      <w:bookmarkStart w:id="194" w:name="MathJax-Span-26"/>
+      <w:bookmarkStart w:id="195" w:name="MathJax-Span-25"/>
+      <w:bookmarkStart w:id="196" w:name="MathJax-Element-5-Frame"/>
       <w:bookmarkEnd w:id="193"/>
       <w:bookmarkEnd w:id="194"/>
       <w:bookmarkEnd w:id="195"/>
@@ -4835,10 +4576,10 @@
         </w:rPr>
         <w:t>, </w:t>
       </w:r>
-      <w:bookmarkStart w:id="197" w:name="MathJax-Element-6-Frame"/>
-      <w:bookmarkStart w:id="198" w:name="MathJax-Span-28"/>
-      <w:bookmarkStart w:id="199" w:name="MathJax-Span-29"/>
-      <w:bookmarkStart w:id="200" w:name="MathJax-Span-30"/>
+      <w:bookmarkStart w:id="197" w:name="MathJax-Span-30"/>
+      <w:bookmarkStart w:id="198" w:name="MathJax-Span-29"/>
+      <w:bookmarkStart w:id="199" w:name="MathJax-Span-28"/>
+      <w:bookmarkStart w:id="200" w:name="MathJax-Element-6-Frame"/>
       <w:bookmarkEnd w:id="197"/>
       <w:bookmarkEnd w:id="198"/>
       <w:bookmarkEnd w:id="199"/>
@@ -4873,10 +4614,10 @@
         </w:rPr>
         <w:t> và </w:t>
       </w:r>
-      <w:bookmarkStart w:id="201" w:name="MathJax-Element-7-Frame1"/>
-      <w:bookmarkStart w:id="202" w:name="MathJax-Span-311"/>
-      <w:bookmarkStart w:id="203" w:name="MathJax-Span-321"/>
-      <w:bookmarkStart w:id="204" w:name="MathJax-Span-331"/>
+      <w:bookmarkStart w:id="201" w:name="MathJax-Span-331"/>
+      <w:bookmarkStart w:id="202" w:name="MathJax-Span-321"/>
+      <w:bookmarkStart w:id="203" w:name="MathJax-Span-311"/>
+      <w:bookmarkStart w:id="204" w:name="MathJax-Element-7-Frame1"/>
       <w:bookmarkEnd w:id="201"/>
       <w:bookmarkEnd w:id="202"/>
       <w:bookmarkEnd w:id="203"/>
@@ -4918,9 +4659,8 @@
         <w:widowControl/>
         <w:numPr>
           <w:ilvl w:val="0"/>
-          <w:numId w:val="2"/>
+          <w:numId w:val="1"/>
         </w:numPr>
-        <w:pBdr/>
         <w:tabs>
           <w:tab w:val="clear" w:pos="709"/>
           <w:tab w:val="left" w:pos="0" w:leader="none"/>
@@ -4931,18 +4671,20 @@
         <w:rPr>
           <w:rFonts w:ascii="helvetica neue;Helvetica;Arial;sans-serif" w:hAnsi="helvetica neue;Helvetica;Arial;sans-serif"/>
           <w:b w:val="false"/>
-          <w:i w:val="false"/>
-          <w:caps w:val="false"/>
-          <w:smallCaps w:val="false"/>
-          <w:color w:val="222222"/>
-          <w:spacing w:val="0"/>
-          <w:sz w:val="21"/>
-        </w:rPr>
-      </w:pPr>
-      <w:bookmarkStart w:id="205" w:name="MathJax-Element-8-Frame1"/>
-      <w:bookmarkStart w:id="206" w:name="MathJax-Span-341"/>
-      <w:bookmarkStart w:id="207" w:name="MathJax-Span-351"/>
-      <w:bookmarkStart w:id="208" w:name="MathJax-Span-361"/>
+          <w:b w:val="false"/>
+          <w:i w:val="false"/>
+          <w:i w:val="false"/>
+          <w:caps w:val="false"/>
+          <w:smallCaps w:val="false"/>
+          <w:color w:val="222222"/>
+          <w:spacing w:val="0"/>
+          <w:sz w:val="21"/>
+        </w:rPr>
+      </w:pPr>
+      <w:bookmarkStart w:id="205" w:name="MathJax-Span-361"/>
+      <w:bookmarkStart w:id="206" w:name="MathJax-Span-351"/>
+      <w:bookmarkStart w:id="207" w:name="MathJax-Span-341"/>
+      <w:bookmarkStart w:id="208" w:name="MathJax-Element-8-Frame1"/>
       <w:bookmarkEnd w:id="205"/>
       <w:bookmarkEnd w:id="206"/>
       <w:bookmarkEnd w:id="207"/>
@@ -5136,9 +4878,8 @@
         <w:widowControl/>
         <w:numPr>
           <w:ilvl w:val="0"/>
-          <w:numId w:val="2"/>
+          <w:numId w:val="1"/>
         </w:numPr>
-        <w:pBdr/>
         <w:tabs>
           <w:tab w:val="clear" w:pos="709"/>
           <w:tab w:val="left" w:pos="0" w:leader="none"/>
@@ -5149,19 +4890,21 @@
         <w:rPr>
           <w:rFonts w:ascii="helvetica neue;Helvetica;Arial;sans-serif" w:hAnsi="helvetica neue;Helvetica;Arial;sans-serif"/>
           <w:b w:val="false"/>
-          <w:i w:val="false"/>
-          <w:caps w:val="false"/>
-          <w:smallCaps w:val="false"/>
-          <w:color w:val="222222"/>
-          <w:spacing w:val="0"/>
-          <w:sz w:val="21"/>
-        </w:rPr>
-      </w:pPr>
-      <w:bookmarkStart w:id="217" w:name="MathJax-Element-9-Frame3"/>
-      <w:bookmarkStart w:id="218" w:name="MathJax-Span-453"/>
+          <w:b w:val="false"/>
+          <w:i w:val="false"/>
+          <w:i w:val="false"/>
+          <w:caps w:val="false"/>
+          <w:smallCaps w:val="false"/>
+          <w:color w:val="222222"/>
+          <w:spacing w:val="0"/>
+          <w:sz w:val="21"/>
+        </w:rPr>
+      </w:pPr>
+      <w:bookmarkStart w:id="217" w:name="MathJax-Span-483"/>
+      <w:bookmarkStart w:id="218" w:name="MathJax-Span-473"/>
       <w:bookmarkStart w:id="219" w:name="MathJax-Span-463"/>
-      <w:bookmarkStart w:id="220" w:name="MathJax-Span-473"/>
-      <w:bookmarkStart w:id="221" w:name="MathJax-Span-483"/>
+      <w:bookmarkStart w:id="220" w:name="MathJax-Span-453"/>
+      <w:bookmarkStart w:id="221" w:name="MathJax-Element-9-Frame3"/>
       <w:bookmarkEnd w:id="217"/>
       <w:bookmarkEnd w:id="218"/>
       <w:bookmarkEnd w:id="219"/>
@@ -5222,8 +4965,8 @@
         </w:rPr>
         <w:t>&lt;</w:t>
       </w:r>
-      <w:bookmarkStart w:id="224" w:name="MathJax-Span-513"/>
-      <w:bookmarkStart w:id="225" w:name="MathJax-Span-523"/>
+      <w:bookmarkStart w:id="224" w:name="MathJax-Span-523"/>
+      <w:bookmarkStart w:id="225" w:name="MathJax-Span-513"/>
       <w:bookmarkEnd w:id="224"/>
       <w:bookmarkEnd w:id="225"/>
       <w:r>
@@ -5275,11 +5018,11 @@
         </w:rPr>
         <w:t> và </w:t>
       </w:r>
-      <w:bookmarkStart w:id="227" w:name="MathJax-Element-10-Frame3"/>
-      <w:bookmarkStart w:id="228" w:name="MathJax-Span-543"/>
+      <w:bookmarkStart w:id="227" w:name="MathJax-Span-573"/>
+      <w:bookmarkStart w:id="228" w:name="MathJax-Span-563"/>
       <w:bookmarkStart w:id="229" w:name="MathJax-Span-553"/>
-      <w:bookmarkStart w:id="230" w:name="MathJax-Span-563"/>
-      <w:bookmarkStart w:id="231" w:name="MathJax-Span-573"/>
+      <w:bookmarkStart w:id="230" w:name="MathJax-Span-543"/>
+      <w:bookmarkStart w:id="231" w:name="MathJax-Element-10-Frame3"/>
       <w:bookmarkEnd w:id="227"/>
       <w:bookmarkEnd w:id="228"/>
       <w:bookmarkEnd w:id="229"/>
@@ -5340,8 +5083,8 @@
         </w:rPr>
         <w:t>&gt;</w:t>
       </w:r>
-      <w:bookmarkStart w:id="234" w:name="MathJax-Span-603"/>
-      <w:bookmarkStart w:id="235" w:name="MathJax-Span-613"/>
+      <w:bookmarkStart w:id="234" w:name="MathJax-Span-613"/>
+      <w:bookmarkStart w:id="235" w:name="MathJax-Span-603"/>
       <w:bookmarkEnd w:id="234"/>
       <w:bookmarkEnd w:id="235"/>
       <w:r>
@@ -5402,6 +5145,8 @@
         <w:rPr>
           <w:rFonts w:ascii="helvetica neue;Helvetica;Arial;sans-serif" w:hAnsi="helvetica neue;Helvetica;Arial;sans-serif"/>
           <w:b w:val="false"/>
+          <w:b w:val="false"/>
+          <w:i w:val="false"/>
           <w:i w:val="false"/>
           <w:caps w:val="false"/>
           <w:smallCaps w:val="false"/>
@@ -5433,6 +5178,8 @@
         <w:rPr>
           <w:rFonts w:ascii="helvetica neue;Helvetica;Arial;sans-serif" w:hAnsi="helvetica neue;Helvetica;Arial;sans-serif"/>
           <w:b/>
+          <w:b/>
+          <w:i w:val="false"/>
           <w:i w:val="false"/>
           <w:caps w:val="false"/>
           <w:smallCaps w:val="false"/>
@@ -5459,64 +5206,39 @@
       <w:pPr>
         <w:pStyle w:val="TextBody"/>
         <w:widowControl/>
-        <w:pBdr/>
         <w:spacing w:before="0" w:after="0"/>
         <w:ind w:start="0" w:end="0" w:hanging="0"/>
         <w:jc w:val="start"/>
         <w:rPr>
           <w:rFonts w:ascii="helvetica neue;Helvetica;Arial;sans-serif" w:hAnsi="helvetica neue;Helvetica;Arial;sans-serif"/>
           <w:b w:val="false"/>
-          <w:i w:val="false"/>
-          <w:caps w:val="false"/>
-          <w:smallCaps w:val="false"/>
-          <w:color w:val="222222"/>
-          <w:spacing w:val="0"/>
-          <w:sz w:val="21"/>
-        </w:rPr>
-      </w:pPr>
-      <w:r>
-        <w:rPr>
-          <w:rFonts w:ascii="helvetica neue;Helvetica;Arial;sans-serif" w:hAnsi="helvetica neue;Helvetica;Arial;sans-serif"/>
-          <w:b w:val="false"/>
-          <w:i w:val="false"/>
-          <w:caps w:val="false"/>
-          <w:smallCaps w:val="false"/>
-          <w:color w:val="222222"/>
-          <w:spacing w:val="0"/>
-          <w:sz w:val="21"/>
-        </w:rPr>
-        <w:t xml:space="preserve">Dòng đầu tiên chưa </w:t>
-      </w:r>
-      <w:r>
-        <w:rPr>
-          <w:rFonts w:ascii="helvetica neue;Helvetica;Arial;sans-serif" w:hAnsi="helvetica neue;Helvetica;Arial;sans-serif"/>
-          <w:b w:val="false"/>
-          <w:i w:val="false"/>
-          <w:caps w:val="false"/>
-          <w:smallCaps w:val="false"/>
-          <w:color w:val="222222"/>
-          <w:spacing w:val="0"/>
-          <w:sz w:val="21"/>
-        </w:rPr>
-        <w:t>1 số nguyên</w:t>
-      </w:r>
-      <w:r>
-        <w:rPr>
-          <w:rFonts w:ascii="helvetica neue;Helvetica;Arial;sans-serif" w:hAnsi="helvetica neue;Helvetica;Arial;sans-serif"/>
-          <w:b w:val="false"/>
-          <w:i w:val="false"/>
-          <w:caps w:val="false"/>
-          <w:smallCaps w:val="false"/>
-          <w:color w:val="222222"/>
-          <w:spacing w:val="0"/>
-          <w:sz w:val="21"/>
-        </w:rPr>
-        <w:t> </w:t>
-      </w:r>
-      <w:bookmarkStart w:id="237" w:name="MathJax-Element-11-Frame3"/>
-      <w:bookmarkStart w:id="238" w:name="MathJax-Span-631"/>
-      <w:bookmarkStart w:id="239" w:name="MathJax-Span-641"/>
-      <w:bookmarkStart w:id="240" w:name="MathJax-Span-651"/>
+          <w:b w:val="false"/>
+          <w:i w:val="false"/>
+          <w:i w:val="false"/>
+          <w:caps w:val="false"/>
+          <w:smallCaps w:val="false"/>
+          <w:color w:val="222222"/>
+          <w:spacing w:val="0"/>
+          <w:sz w:val="21"/>
+        </w:rPr>
+      </w:pPr>
+      <w:r>
+        <w:rPr>
+          <w:rFonts w:ascii="helvetica neue;Helvetica;Arial;sans-serif" w:hAnsi="helvetica neue;Helvetica;Arial;sans-serif"/>
+          <w:b w:val="false"/>
+          <w:i w:val="false"/>
+          <w:caps w:val="false"/>
+          <w:smallCaps w:val="false"/>
+          <w:color w:val="222222"/>
+          <w:spacing w:val="0"/>
+          <w:sz w:val="21"/>
+        </w:rPr>
+        <w:t>Dòng đầu tiên chưa 1 số nguyên </w:t>
+      </w:r>
+      <w:bookmarkStart w:id="237" w:name="MathJax-Span-651"/>
+      <w:bookmarkStart w:id="238" w:name="MathJax-Span-641"/>
+      <w:bookmarkStart w:id="239" w:name="MathJax-Span-631"/>
+      <w:bookmarkStart w:id="240" w:name="MathJax-Element-11-Frame3"/>
       <w:bookmarkEnd w:id="237"/>
       <w:bookmarkEnd w:id="238"/>
       <w:bookmarkEnd w:id="239"/>
@@ -5551,10 +5273,10 @@
         </w:rPr>
         <w:t> (</w:t>
       </w:r>
-      <w:bookmarkStart w:id="241" w:name="MathJax-Element-12-Frame3"/>
-      <w:bookmarkStart w:id="242" w:name="MathJax-Span-661"/>
-      <w:bookmarkStart w:id="243" w:name="MathJax-Span-671"/>
-      <w:bookmarkStart w:id="244" w:name="MathJax-Span-681"/>
+      <w:bookmarkStart w:id="241" w:name="MathJax-Span-681"/>
+      <w:bookmarkStart w:id="242" w:name="MathJax-Span-671"/>
+      <w:bookmarkStart w:id="243" w:name="MathJax-Span-661"/>
+      <w:bookmarkStart w:id="244" w:name="MathJax-Element-12-Frame3"/>
       <w:bookmarkEnd w:id="241"/>
       <w:bookmarkEnd w:id="242"/>
       <w:bookmarkEnd w:id="243"/>
@@ -5670,13 +5392,14 @@
       <w:pPr>
         <w:pStyle w:val="TextBody"/>
         <w:widowControl/>
-        <w:pBdr/>
         <w:spacing w:before="0" w:after="0"/>
         <w:ind w:start="0" w:end="0" w:hanging="0"/>
         <w:jc w:val="start"/>
         <w:rPr>
           <w:rFonts w:ascii="helvetica neue;Helvetica;Arial;sans-serif" w:hAnsi="helvetica neue;Helvetica;Arial;sans-serif"/>
           <w:b w:val="false"/>
+          <w:b w:val="false"/>
+          <w:i w:val="false"/>
           <w:i w:val="false"/>
           <w:caps w:val="false"/>
           <w:smallCaps w:val="false"/>
@@ -5698,10 +5421,10 @@
         </w:rPr>
         <w:t xml:space="preserve">Hai dòng tiếp theo chứa test cases . Trong đó dòng đầu tiên chưa số lượng dãy số nguyên </w:t>
       </w:r>
-      <w:bookmarkStart w:id="249" w:name="MathJax-Element-14-Frame1"/>
-      <w:bookmarkStart w:id="250" w:name="MathJax-Span-771"/>
-      <w:bookmarkStart w:id="251" w:name="MathJax-Span-781"/>
-      <w:bookmarkStart w:id="252" w:name="MathJax-Span-791"/>
+      <w:bookmarkStart w:id="249" w:name="MathJax-Span-791"/>
+      <w:bookmarkStart w:id="250" w:name="MathJax-Span-781"/>
+      <w:bookmarkStart w:id="251" w:name="MathJax-Span-771"/>
+      <w:bookmarkStart w:id="252" w:name="MathJax-Element-14-Frame1"/>
       <w:bookmarkEnd w:id="249"/>
       <w:bookmarkEnd w:id="250"/>
       <w:bookmarkEnd w:id="251"/>
@@ -5749,10 +5472,10 @@
         </w:rPr>
         <w:t> (</w:t>
       </w:r>
-      <w:bookmarkStart w:id="253" w:name="MathJax-Element-15-Frame1"/>
-      <w:bookmarkStart w:id="254" w:name="MathJax-Span-801"/>
-      <w:bookmarkStart w:id="255" w:name="MathJax-Span-811"/>
-      <w:bookmarkStart w:id="256" w:name="MathJax-Span-821"/>
+      <w:bookmarkStart w:id="253" w:name="MathJax-Span-821"/>
+      <w:bookmarkStart w:id="254" w:name="MathJax-Span-811"/>
+      <w:bookmarkStart w:id="255" w:name="MathJax-Span-801"/>
+      <w:bookmarkStart w:id="256" w:name="MathJax-Element-15-Frame1"/>
       <w:bookmarkEnd w:id="253"/>
       <w:bookmarkEnd w:id="254"/>
       <w:bookmarkEnd w:id="255"/>
@@ -5863,10 +5586,10 @@
         </w:rPr>
         <w:t>) — Độ dài của dãy hoán vị </w:t>
       </w:r>
-      <w:bookmarkStart w:id="261" w:name="MathJax-Element-16-Frame1"/>
-      <w:bookmarkStart w:id="262" w:name="MathJax-Span-871"/>
-      <w:bookmarkStart w:id="263" w:name="MathJax-Span-881"/>
-      <w:bookmarkStart w:id="264" w:name="MathJax-Span-891"/>
+      <w:bookmarkStart w:id="261" w:name="MathJax-Span-891"/>
+      <w:bookmarkStart w:id="262" w:name="MathJax-Span-881"/>
+      <w:bookmarkStart w:id="263" w:name="MathJax-Span-871"/>
+      <w:bookmarkStart w:id="264" w:name="MathJax-Element-16-Frame1"/>
       <w:bookmarkEnd w:id="261"/>
       <w:bookmarkEnd w:id="262"/>
       <w:bookmarkEnd w:id="263"/>
@@ -5906,13 +5629,14 @@
       <w:pPr>
         <w:pStyle w:val="TextBody"/>
         <w:widowControl/>
-        <w:pBdr/>
         <w:spacing w:before="0" w:after="0"/>
         <w:ind w:start="0" w:end="0" w:hanging="0"/>
         <w:jc w:val="start"/>
         <w:rPr>
           <w:rFonts w:ascii="helvetica neue;Helvetica;Arial;sans-serif" w:hAnsi="helvetica neue;Helvetica;Arial;sans-serif"/>
           <w:b w:val="false"/>
+          <w:b w:val="false"/>
+          <w:i w:val="false"/>
           <w:i w:val="false"/>
           <w:caps w:val="false"/>
           <w:smallCaps w:val="false"/>
@@ -5934,10 +5658,10 @@
         </w:rPr>
         <w:t>Dòng thứ hai chứa </w:t>
       </w:r>
-      <w:bookmarkStart w:id="265" w:name="MathJax-Element-17-Frame1"/>
-      <w:bookmarkStart w:id="266" w:name="MathJax-Span-901"/>
-      <w:bookmarkStart w:id="267" w:name="MathJax-Span-911"/>
-      <w:bookmarkStart w:id="268" w:name="MathJax-Span-921"/>
+      <w:bookmarkStart w:id="265" w:name="MathJax-Span-921"/>
+      <w:bookmarkStart w:id="266" w:name="MathJax-Span-911"/>
+      <w:bookmarkStart w:id="267" w:name="MathJax-Span-901"/>
+      <w:bookmarkStart w:id="268" w:name="MathJax-Element-17-Frame1"/>
       <w:bookmarkEnd w:id="265"/>
       <w:bookmarkEnd w:id="266"/>
       <w:bookmarkEnd w:id="267"/>
@@ -5972,11 +5696,11 @@
         </w:rPr>
         <w:t> số nguyên </w:t>
       </w:r>
-      <w:bookmarkStart w:id="269" w:name="MathJax-Element-18-Frame1"/>
-      <w:bookmarkStart w:id="270" w:name="MathJax-Span-931"/>
+      <w:bookmarkStart w:id="269" w:name="MathJax-Span-961"/>
+      <w:bookmarkStart w:id="270" w:name="MathJax-Span-951"/>
       <w:bookmarkStart w:id="271" w:name="MathJax-Span-941"/>
-      <w:bookmarkStart w:id="272" w:name="MathJax-Span-951"/>
-      <w:bookmarkStart w:id="273" w:name="MathJax-Span-961"/>
+      <w:bookmarkStart w:id="272" w:name="MathJax-Span-931"/>
+      <w:bookmarkStart w:id="273" w:name="MathJax-Element-18-Frame1"/>
       <w:bookmarkEnd w:id="269"/>
       <w:bookmarkEnd w:id="270"/>
       <w:bookmarkEnd w:id="271"/>
@@ -6037,8 +5761,8 @@
         </w:rPr>
         <w:t>,</w:t>
       </w:r>
-      <w:bookmarkStart w:id="276" w:name="MathJax-Span-991"/>
-      <w:bookmarkStart w:id="277" w:name="MathJax-Span-1001"/>
+      <w:bookmarkStart w:id="276" w:name="MathJax-Span-1001"/>
+      <w:bookmarkStart w:id="277" w:name="MathJax-Span-991"/>
       <w:bookmarkEnd w:id="276"/>
       <w:bookmarkEnd w:id="277"/>
       <w:r>
@@ -6134,8 +5858,8 @@
         </w:rPr>
         <w:t>,</w:t>
       </w:r>
-      <w:bookmarkStart w:id="282" w:name="MathJax-Span-105"/>
-      <w:bookmarkStart w:id="283" w:name="MathJax-Span-106"/>
+      <w:bookmarkStart w:id="282" w:name="MathJax-Span-106"/>
+      <w:bookmarkStart w:id="283" w:name="MathJax-Span-105"/>
       <w:bookmarkEnd w:id="282"/>
       <w:bookmarkEnd w:id="283"/>
       <w:r>
@@ -6187,10 +5911,10 @@
         </w:rPr>
         <w:t> (</w:t>
       </w:r>
-      <w:bookmarkStart w:id="285" w:name="MathJax-Element-19-Frame1"/>
-      <w:bookmarkStart w:id="286" w:name="MathJax-Span-108"/>
-      <w:bookmarkStart w:id="287" w:name="MathJax-Span-1091"/>
-      <w:bookmarkStart w:id="288" w:name="MathJax-Span-1101"/>
+      <w:bookmarkStart w:id="285" w:name="MathJax-Span-1101"/>
+      <w:bookmarkStart w:id="286" w:name="MathJax-Span-1091"/>
+      <w:bookmarkStart w:id="287" w:name="MathJax-Span-108"/>
+      <w:bookmarkStart w:id="288" w:name="MathJax-Element-19-Frame1"/>
       <w:bookmarkEnd w:id="285"/>
       <w:bookmarkEnd w:id="286"/>
       <w:bookmarkEnd w:id="287"/>
@@ -6231,8 +5955,8 @@
         </w:rPr>
         <w:t>≤</w:t>
       </w:r>
-      <w:bookmarkStart w:id="290" w:name="MathJax-Span-1121"/>
-      <w:bookmarkStart w:id="291" w:name="MathJax-Span-1131"/>
+      <w:bookmarkStart w:id="290" w:name="MathJax-Span-1131"/>
+      <w:bookmarkStart w:id="291" w:name="MathJax-Span-1121"/>
       <w:bookmarkEnd w:id="290"/>
       <w:bookmarkEnd w:id="291"/>
       <w:r>
@@ -6322,11 +6046,11 @@
         </w:rPr>
         <w:t>; </w:t>
       </w:r>
-      <w:bookmarkStart w:id="295" w:name="MathJax-Element-20-Frame1"/>
-      <w:bookmarkStart w:id="296" w:name="MathJax-Span-1171"/>
+      <w:bookmarkStart w:id="295" w:name="MathJax-Span-1201"/>
+      <w:bookmarkStart w:id="296" w:name="MathJax-Span-1191"/>
       <w:bookmarkStart w:id="297" w:name="MathJax-Span-1181"/>
-      <w:bookmarkStart w:id="298" w:name="MathJax-Span-1191"/>
-      <w:bookmarkStart w:id="299" w:name="MathJax-Span-1201"/>
+      <w:bookmarkStart w:id="298" w:name="MathJax-Span-1171"/>
+      <w:bookmarkStart w:id="299" w:name="MathJax-Element-20-Frame1"/>
       <w:bookmarkEnd w:id="295"/>
       <w:bookmarkEnd w:id="296"/>
       <w:bookmarkEnd w:id="297"/>
@@ -6387,8 +6111,8 @@
         </w:rPr>
         <w:t>≠</w:t>
       </w:r>
-      <w:bookmarkStart w:id="302" w:name="MathJax-Span-1231"/>
-      <w:bookmarkStart w:id="303" w:name="MathJax-Span-1241"/>
+      <w:bookmarkStart w:id="302" w:name="MathJax-Span-1241"/>
+      <w:bookmarkStart w:id="303" w:name="MathJax-Span-1231"/>
       <w:bookmarkEnd w:id="302"/>
       <w:bookmarkEnd w:id="303"/>
       <w:r>
@@ -6440,10 +6164,10 @@
         </w:rPr>
         <w:t> if </w:t>
       </w:r>
-      <w:bookmarkStart w:id="305" w:name="MathJax-Element-21-Frame"/>
-      <w:bookmarkStart w:id="306" w:name="MathJax-Span-1261"/>
-      <w:bookmarkStart w:id="307" w:name="MathJax-Span-1271"/>
-      <w:bookmarkStart w:id="308" w:name="MathJax-Span-1281"/>
+      <w:bookmarkStart w:id="305" w:name="MathJax-Span-1281"/>
+      <w:bookmarkStart w:id="306" w:name="MathJax-Span-1271"/>
+      <w:bookmarkStart w:id="307" w:name="MathJax-Span-1261"/>
+      <w:bookmarkStart w:id="308" w:name="MathJax-Element-21-Frame"/>
       <w:bookmarkEnd w:id="305"/>
       <w:bookmarkEnd w:id="306"/>
       <w:bookmarkEnd w:id="307"/>
@@ -6516,10 +6240,10 @@
         </w:rPr>
         <w:t>) — hoán vị </w:t>
       </w:r>
-      <w:bookmarkStart w:id="311" w:name="MathJax-Element-22-Frame"/>
-      <w:bookmarkStart w:id="312" w:name="MathJax-Span-1311"/>
-      <w:bookmarkStart w:id="313" w:name="MathJax-Span-1321"/>
-      <w:bookmarkStart w:id="314" w:name="MathJax-Span-1331"/>
+      <w:bookmarkStart w:id="311" w:name="MathJax-Span-1331"/>
+      <w:bookmarkStart w:id="312" w:name="MathJax-Span-1321"/>
+      <w:bookmarkStart w:id="313" w:name="MathJax-Span-1311"/>
+      <w:bookmarkStart w:id="314" w:name="MathJax-Element-22-Frame"/>
       <w:bookmarkEnd w:id="311"/>
       <w:bookmarkEnd w:id="312"/>
       <w:bookmarkEnd w:id="313"/>
@@ -6582,6 +6306,8 @@
         <w:rPr>
           <w:rFonts w:ascii="helvetica neue;Helvetica;Arial;sans-serif" w:hAnsi="helvetica neue;Helvetica;Arial;sans-serif"/>
           <w:b/>
+          <w:b/>
+          <w:i w:val="false"/>
           <w:i w:val="false"/>
           <w:caps w:val="false"/>
           <w:smallCaps w:val="false"/>
@@ -6608,12 +6334,13 @@
       <w:pPr>
         <w:pStyle w:val="TextBody"/>
         <w:widowControl/>
-        <w:pBdr/>
         <w:spacing w:before="0" w:after="0"/>
         <w:ind w:start="0" w:end="0" w:hanging="0"/>
         <w:rPr>
           <w:rFonts w:ascii="helvetica neue;Helvetica;Arial;sans-serif" w:hAnsi="helvetica neue;Helvetica;Arial;sans-serif"/>
           <w:b w:val="false"/>
+          <w:b w:val="false"/>
+          <w:i w:val="false"/>
           <w:i w:val="false"/>
           <w:caps w:val="false"/>
           <w:smallCaps w:val="false"/>
@@ -6642,9 +6369,8 @@
         <w:widowControl/>
         <w:numPr>
           <w:ilvl w:val="0"/>
-          <w:numId w:val="3"/>
+          <w:numId w:val="2"/>
         </w:numPr>
-        <w:pBdr/>
         <w:tabs>
           <w:tab w:val="clear" w:pos="709"/>
           <w:tab w:val="left" w:pos="0" w:leader="none"/>
@@ -6655,6 +6381,8 @@
         <w:rPr>
           <w:rFonts w:ascii="helvetica neue;Helvetica;Arial;sans-serif" w:hAnsi="helvetica neue;Helvetica;Arial;sans-serif"/>
           <w:b w:val="false"/>
+          <w:b w:val="false"/>
+          <w:i w:val="false"/>
           <w:i w:val="false"/>
           <w:caps w:val="false"/>
           <w:smallCaps w:val="false"/>
@@ -6676,10 +6404,10 @@
         </w:rPr>
         <w:t>Nếu tồn tại các vị trí </w:t>
       </w:r>
-      <w:bookmarkStart w:id="315" w:name="MathJax-Element-23-Frame1"/>
-      <w:bookmarkStart w:id="316" w:name="MathJax-Span-1341"/>
-      <w:bookmarkStart w:id="317" w:name="MathJax-Span-1351"/>
-      <w:bookmarkStart w:id="318" w:name="MathJax-Span-136"/>
+      <w:bookmarkStart w:id="315" w:name="MathJax-Span-136"/>
+      <w:bookmarkStart w:id="316" w:name="MathJax-Span-1351"/>
+      <w:bookmarkStart w:id="317" w:name="MathJax-Span-1341"/>
+      <w:bookmarkStart w:id="318" w:name="MathJax-Element-23-Frame1"/>
       <w:bookmarkEnd w:id="315"/>
       <w:bookmarkEnd w:id="316"/>
       <w:bookmarkEnd w:id="317"/>
@@ -6714,10 +6442,10 @@
         </w:rPr>
         <w:t>, </w:t>
       </w:r>
-      <w:bookmarkStart w:id="319" w:name="MathJax-Element-24-Frame1"/>
-      <w:bookmarkStart w:id="320" w:name="MathJax-Span-137"/>
-      <w:bookmarkStart w:id="321" w:name="MathJax-Span-138"/>
-      <w:bookmarkStart w:id="322" w:name="MathJax-Span-139"/>
+      <w:bookmarkStart w:id="319" w:name="MathJax-Span-139"/>
+      <w:bookmarkStart w:id="320" w:name="MathJax-Span-138"/>
+      <w:bookmarkStart w:id="321" w:name="MathJax-Span-137"/>
+      <w:bookmarkStart w:id="322" w:name="MathJax-Element-24-Frame1"/>
       <w:bookmarkEnd w:id="319"/>
       <w:bookmarkEnd w:id="320"/>
       <w:bookmarkEnd w:id="321"/>
@@ -6752,10 +6480,10 @@
         </w:rPr>
         <w:t> và </w:t>
       </w:r>
-      <w:bookmarkStart w:id="323" w:name="MathJax-Element-25-Frame1"/>
-      <w:bookmarkStart w:id="324" w:name="MathJax-Span-1401"/>
-      <w:bookmarkStart w:id="325" w:name="MathJax-Span-1411"/>
-      <w:bookmarkStart w:id="326" w:name="MathJax-Span-1421"/>
+      <w:bookmarkStart w:id="323" w:name="MathJax-Span-1421"/>
+      <w:bookmarkStart w:id="324" w:name="MathJax-Span-1411"/>
+      <w:bookmarkStart w:id="325" w:name="MathJax-Span-1401"/>
+      <w:bookmarkStart w:id="326" w:name="MathJax-Element-25-Frame1"/>
       <w:bookmarkEnd w:id="323"/>
       <w:bookmarkEnd w:id="324"/>
       <w:bookmarkEnd w:id="325"/>
@@ -6823,9 +6551,8 @@
         <w:widowControl/>
         <w:numPr>
           <w:ilvl w:val="0"/>
-          <w:numId w:val="3"/>
+          <w:numId w:val="2"/>
         </w:numPr>
-        <w:pBdr/>
         <w:tabs>
           <w:tab w:val="clear" w:pos="709"/>
           <w:tab w:val="left" w:pos="0" w:leader="none"/>
@@ -6835,6 +6562,8 @@
         <w:rPr>
           <w:rFonts w:ascii="helvetica neue;Helvetica;Arial;sans-serif" w:hAnsi="helvetica neue;Helvetica;Arial;sans-serif"/>
           <w:b w:val="false"/>
+          <w:b w:val="false"/>
+          <w:i w:val="false"/>
           <w:i w:val="false"/>
           <w:caps w:val="false"/>
           <w:smallCaps w:val="false"/>
@@ -6887,58 +6616,33 @@
       <w:pPr>
         <w:pStyle w:val="TextBody"/>
         <w:widowControl/>
-        <w:pBdr/>
         <w:spacing w:before="0" w:after="0"/>
         <w:ind w:start="0" w:end="0" w:hanging="0"/>
         <w:rPr>
           <w:rFonts w:ascii="helvetica neue;Helvetica;Arial;sans-serif" w:hAnsi="helvetica neue;Helvetica;Arial;sans-serif"/>
           <w:b w:val="false"/>
-          <w:i w:val="false"/>
-          <w:caps w:val="false"/>
-          <w:smallCaps w:val="false"/>
-          <w:color w:val="222222"/>
-          <w:spacing w:val="0"/>
-          <w:sz w:val="21"/>
-        </w:rPr>
-      </w:pPr>
-      <w:r>
-        <w:rPr>
-          <w:rFonts w:ascii="helvetica neue;Helvetica;Arial;sans-serif" w:hAnsi="helvetica neue;Helvetica;Arial;sans-serif"/>
-          <w:b w:val="false"/>
-          <w:i w:val="false"/>
-          <w:caps w:val="false"/>
-          <w:smallCaps w:val="false"/>
-          <w:color w:val="222222"/>
-          <w:spacing w:val="0"/>
-          <w:sz w:val="21"/>
-        </w:rPr>
-        <w:t xml:space="preserve">Nếu có nhiều đáp án, in ra </w:t>
-      </w:r>
-      <w:r>
-        <w:rPr>
-          <w:rFonts w:ascii="helvetica neue;Helvetica;Arial;sans-serif" w:hAnsi="helvetica neue;Helvetica;Arial;sans-serif"/>
-          <w:b w:val="false"/>
-          <w:i w:val="false"/>
-          <w:caps w:val="false"/>
-          <w:smallCaps w:val="false"/>
-          <w:color w:val="222222"/>
-          <w:spacing w:val="0"/>
-          <w:sz w:val="21"/>
-        </w:rPr>
-        <w:t>1 trong số đó</w:t>
-      </w:r>
-      <w:r>
-        <w:rPr>
-          <w:rFonts w:ascii="helvetica neue;Helvetica;Arial;sans-serif" w:hAnsi="helvetica neue;Helvetica;Arial;sans-serif"/>
-          <w:b w:val="false"/>
-          <w:i w:val="false"/>
-          <w:caps w:val="false"/>
-          <w:smallCaps w:val="false"/>
-          <w:color w:val="222222"/>
-          <w:spacing w:val="0"/>
-          <w:sz w:val="21"/>
-        </w:rPr>
-        <w:t>.</w:t>
+          <w:b w:val="false"/>
+          <w:i w:val="false"/>
+          <w:i w:val="false"/>
+          <w:caps w:val="false"/>
+          <w:smallCaps w:val="false"/>
+          <w:color w:val="222222"/>
+          <w:spacing w:val="0"/>
+          <w:sz w:val="21"/>
+        </w:rPr>
+      </w:pPr>
+      <w:r>
+        <w:rPr>
+          <w:rFonts w:ascii="helvetica neue;Helvetica;Arial;sans-serif" w:hAnsi="helvetica neue;Helvetica;Arial;sans-serif"/>
+          <w:b w:val="false"/>
+          <w:i w:val="false"/>
+          <w:caps w:val="false"/>
+          <w:smallCaps w:val="false"/>
+          <w:color w:val="222222"/>
+          <w:spacing w:val="0"/>
+          <w:sz w:val="21"/>
+        </w:rPr>
+        <w:t>Nếu có nhiều đáp án, in ra 1 trong số đó.</w:t>
       </w:r>
     </w:p>
     <w:p>
@@ -6952,6 +6656,8 @@
         <w:rPr>
           <w:rFonts w:ascii="helvetica neue;Helvetica;Arial;sans-serif" w:hAnsi="helvetica neue;Helvetica;Arial;sans-serif"/>
           <w:b w:val="false"/>
+          <w:b w:val="false"/>
+          <w:i w:val="false"/>
           <w:i w:val="false"/>
           <w:caps w:val="false"/>
           <w:smallCaps w:val="false"/>
@@ -6984,6 +6690,8 @@
         <w:rPr>
           <w:rFonts w:ascii="helvetica neue;Helvetica;Arial;sans-serif" w:hAnsi="helvetica neue;Helvetica;Arial;sans-serif"/>
           <w:b w:val="false"/>
+          <w:b w:val="false"/>
+          <w:i w:val="false"/>
           <w:i w:val="false"/>
           <w:caps w:val="false"/>
           <w:smallCaps w:val="false"/>
@@ -7036,12 +6744,14 @@
       <w:pPr>
         <w:pStyle w:val="PreformattedText"/>
         <w:widowControl/>
-        <w:shd w:fill="EFEFEF" w:val="clear"/>
+        <w:shd w:val="clear" w:fill="EFEFEF"/>
         <w:spacing w:before="0" w:after="0"/>
         <w:ind w:start="0" w:end="0" w:hanging="0"/>
         <w:rPr>
           <w:rFonts w:ascii="Consolas;lucida console;andale mono;bitstream vera sans mono;courier new;Courier" w:hAnsi="Consolas;lucida console;andale mono;bitstream vera sans mono;courier new;Courier"/>
           <w:b w:val="false"/>
+          <w:b w:val="false"/>
+          <w:i w:val="false"/>
           <w:i w:val="false"/>
           <w:caps w:val="false"/>
           <w:smallCaps w:val="false"/>
@@ -7072,11 +6782,13 @@
       <w:pPr>
         <w:pStyle w:val="PreformattedText"/>
         <w:widowControl/>
-        <w:shd w:fill="EFEFEF" w:val="clear"/>
+        <w:shd w:val="clear" w:fill="EFEFEF"/>
         <w:spacing w:before="0" w:after="0"/>
         <w:rPr>
           <w:rFonts w:ascii="Consolas;lucida console;andale mono;bitstream vera sans mono;courier new;Courier" w:hAnsi="Consolas;lucida console;andale mono;bitstream vera sans mono;courier new;Courier"/>
           <w:b w:val="false"/>
+          <w:b w:val="false"/>
+          <w:i w:val="false"/>
           <w:i w:val="false"/>
           <w:caps w:val="false"/>
           <w:smallCaps w:val="false"/>
@@ -7105,11 +6817,13 @@
       <w:pPr>
         <w:pStyle w:val="PreformattedText"/>
         <w:widowControl/>
-        <w:shd w:fill="EFEFEF" w:val="clear"/>
+        <w:shd w:val="clear" w:fill="EFEFEF"/>
         <w:spacing w:before="0" w:after="0"/>
         <w:rPr>
           <w:rFonts w:ascii="Consolas;lucida console;andale mono;bitstream vera sans mono;courier new;Courier" w:hAnsi="Consolas;lucida console;andale mono;bitstream vera sans mono;courier new;Courier"/>
           <w:b w:val="false"/>
+          <w:b w:val="false"/>
+          <w:i w:val="false"/>
           <w:i w:val="false"/>
           <w:caps w:val="false"/>
           <w:smallCaps w:val="false"/>
@@ -7138,11 +6852,13 @@
       <w:pPr>
         <w:pStyle w:val="PreformattedText"/>
         <w:widowControl/>
-        <w:shd w:fill="EFEFEF" w:val="clear"/>
+        <w:shd w:val="clear" w:fill="EFEFEF"/>
         <w:spacing w:before="0" w:after="0"/>
         <w:rPr>
           <w:rFonts w:ascii="Consolas;lucida console;andale mono;bitstream vera sans mono;courier new;Courier" w:hAnsi="Consolas;lucida console;andale mono;bitstream vera sans mono;courier new;Courier"/>
           <w:b w:val="false"/>
+          <w:b w:val="false"/>
+          <w:i w:val="false"/>
           <w:i w:val="false"/>
           <w:caps w:val="false"/>
           <w:smallCaps w:val="false"/>
@@ -7171,11 +6887,13 @@
       <w:pPr>
         <w:pStyle w:val="PreformattedText"/>
         <w:widowControl/>
-        <w:shd w:fill="EFEFEF" w:val="clear"/>
+        <w:shd w:val="clear" w:fill="EFEFEF"/>
         <w:spacing w:before="0" w:after="0"/>
         <w:rPr>
           <w:rFonts w:ascii="Consolas;lucida console;andale mono;bitstream vera sans mono;courier new;Courier" w:hAnsi="Consolas;lucida console;andale mono;bitstream vera sans mono;courier new;Courier"/>
           <w:b w:val="false"/>
+          <w:b w:val="false"/>
+          <w:i w:val="false"/>
           <w:i w:val="false"/>
           <w:caps w:val="false"/>
           <w:smallCaps w:val="false"/>
@@ -7204,11 +6922,13 @@
       <w:pPr>
         <w:pStyle w:val="PreformattedText"/>
         <w:widowControl/>
-        <w:shd w:fill="EFEFEF" w:val="clear"/>
+        <w:shd w:val="clear" w:fill="EFEFEF"/>
         <w:spacing w:before="0" w:after="0"/>
         <w:rPr>
           <w:rFonts w:ascii="Consolas;lucida console;andale mono;bitstream vera sans mono;courier new;Courier" w:hAnsi="Consolas;lucida console;andale mono;bitstream vera sans mono;courier new;Courier"/>
           <w:b w:val="false"/>
+          <w:b w:val="false"/>
+          <w:i w:val="false"/>
           <w:i w:val="false"/>
           <w:caps w:val="false"/>
           <w:smallCaps w:val="false"/>
@@ -7237,11 +6957,13 @@
       <w:pPr>
         <w:pStyle w:val="PreformattedText"/>
         <w:widowControl/>
-        <w:shd w:fill="EFEFEF" w:val="clear"/>
+        <w:shd w:val="clear" w:fill="EFEFEF"/>
         <w:spacing w:before="0" w:after="0"/>
         <w:rPr>
           <w:rFonts w:ascii="Consolas;lucida console;andale mono;bitstream vera sans mono;courier new;Courier" w:hAnsi="Consolas;lucida console;andale mono;bitstream vera sans mono;courier new;Courier"/>
           <w:b w:val="false"/>
+          <w:b w:val="false"/>
+          <w:i w:val="false"/>
           <w:i w:val="false"/>
           <w:caps w:val="false"/>
           <w:smallCaps w:val="false"/>
@@ -7296,12 +7018,14 @@
       <w:pPr>
         <w:pStyle w:val="PreformattedText"/>
         <w:widowControl/>
-        <w:shd w:fill="EFEFEF" w:val="clear"/>
+        <w:shd w:val="clear" w:fill="EFEFEF"/>
         <w:spacing w:before="0" w:after="0"/>
         <w:ind w:start="0" w:end="0" w:hanging="0"/>
         <w:rPr>
           <w:rFonts w:ascii="Consolas;lucida console;andale mono;bitstream vera sans mono;courier new;Courier" w:hAnsi="Consolas;lucida console;andale mono;bitstream vera sans mono;courier new;Courier"/>
           <w:b w:val="false"/>
+          <w:b w:val="false"/>
+          <w:i w:val="false"/>
           <w:i w:val="false"/>
           <w:caps w:val="false"/>
           <w:smallCaps w:val="false"/>
@@ -7332,11 +7056,13 @@
       <w:pPr>
         <w:pStyle w:val="PreformattedText"/>
         <w:widowControl/>
-        <w:shd w:fill="EFEFEF" w:val="clear"/>
+        <w:shd w:val="clear" w:fill="EFEFEF"/>
         <w:spacing w:before="0" w:after="0"/>
         <w:rPr>
           <w:rFonts w:ascii="Consolas;lucida console;andale mono;bitstream vera sans mono;courier new;Courier" w:hAnsi="Consolas;lucida console;andale mono;bitstream vera sans mono;courier new;Courier"/>
           <w:b w:val="false"/>
+          <w:b w:val="false"/>
+          <w:i w:val="false"/>
           <w:i w:val="false"/>
           <w:caps w:val="false"/>
           <w:smallCaps w:val="false"/>
@@ -7365,11 +7091,13 @@
       <w:pPr>
         <w:pStyle w:val="PreformattedText"/>
         <w:widowControl/>
-        <w:shd w:fill="EFEFEF" w:val="clear"/>
+        <w:shd w:val="clear" w:fill="EFEFEF"/>
         <w:spacing w:before="0" w:after="0"/>
         <w:rPr>
           <w:rFonts w:ascii="Consolas;lucida console;andale mono;bitstream vera sans mono;courier new;Courier" w:hAnsi="Consolas;lucida console;andale mono;bitstream vera sans mono;courier new;Courier"/>
           <w:b w:val="false"/>
+          <w:b w:val="false"/>
+          <w:i w:val="false"/>
           <w:i w:val="false"/>
           <w:caps w:val="false"/>
           <w:smallCaps w:val="false"/>
@@ -7398,11 +7126,13 @@
       <w:pPr>
         <w:pStyle w:val="PreformattedText"/>
         <w:widowControl/>
-        <w:shd w:fill="EFEFEF" w:val="clear"/>
+        <w:shd w:val="clear" w:fill="EFEFEF"/>
         <w:spacing w:before="0" w:after="0"/>
         <w:rPr>
           <w:rFonts w:ascii="Consolas;lucida console;andale mono;bitstream vera sans mono;courier new;Courier" w:hAnsi="Consolas;lucida console;andale mono;bitstream vera sans mono;courier new;Courier"/>
           <w:b w:val="false"/>
+          <w:b w:val="false"/>
+          <w:i w:val="false"/>
           <w:i w:val="false"/>
           <w:caps w:val="false"/>
           <w:smallCaps w:val="false"/>
@@ -7431,11 +7161,13 @@
       <w:pPr>
         <w:pStyle w:val="PreformattedText"/>
         <w:widowControl/>
-        <w:shd w:fill="EFEFEF" w:val="clear"/>
+        <w:shd w:val="clear" w:fill="EFEFEF"/>
         <w:spacing w:before="0" w:after="0"/>
         <w:rPr>
           <w:rFonts w:ascii="Consolas;lucida console;andale mono;bitstream vera sans mono;courier new;Courier" w:hAnsi="Consolas;lucida console;andale mono;bitstream vera sans mono;courier new;Courier"/>
           <w:b w:val="false"/>
+          <w:b w:val="false"/>
+          <w:i w:val="false"/>
           <w:i w:val="false"/>
           <w:caps w:val="false"/>
           <w:smallCaps w:val="false"/>
@@ -7521,33 +7253,7 @@
           <w:spacing w:val="0"/>
           <w:sz w:val="21"/>
         </w:rPr>
-        <w:t xml:space="preserve">Cho </w:t>
-      </w:r>
-      <w:r>
-        <w:rPr>
-          <w:rFonts w:ascii="apple-system;BlinkMacSystemFont;Segoe UI;PingFang SC;Hiragino Sans GB;Microsoft YaHei;Helvetica Neue;Helvetica;Arial;sans-serif;Apple Color Emoji;Segoe UI Emoji;Segoe UI Symbol" w:hAnsi="apple-system;BlinkMacSystemFont;Segoe UI;PingFang SC;Hiragino Sans GB;Microsoft YaHei;Helvetica Neue;Helvetica;Arial;sans-serif;Apple Color Emoji;Segoe UI Emoji;Segoe UI Symbol"/>
-          <w:b w:val="false"/>
-          <w:i w:val="false"/>
-          <w:caps w:val="false"/>
-          <w:smallCaps w:val="false"/>
-          <w:color w:val="263238"/>
-          <w:spacing w:val="0"/>
-          <w:sz w:val="21"/>
-        </w:rPr>
-        <w:t>2 số không âm</w:t>
-      </w:r>
-      <w:r>
-        <w:rPr>
-          <w:rFonts w:ascii="apple-system;BlinkMacSystemFont;Segoe UI;PingFang SC;Hiragino Sans GB;Microsoft YaHei;Helvetica Neue;Helvetica;Arial;sans-serif;Apple Color Emoji;Segoe UI Emoji;Segoe UI Symbol" w:hAnsi="apple-system;BlinkMacSystemFont;Segoe UI;PingFang SC;Hiragino Sans GB;Microsoft YaHei;Helvetica Neue;Helvetica;Arial;sans-serif;Apple Color Emoji;Segoe UI Emoji;Segoe UI Symbol"/>
-          <w:b w:val="false"/>
-          <w:i w:val="false"/>
-          <w:caps w:val="false"/>
-          <w:smallCaps w:val="false"/>
-          <w:color w:val="263238"/>
-          <w:spacing w:val="0"/>
-          <w:sz w:val="21"/>
-        </w:rPr>
-        <w:t>, </w:t>
+        <w:t>Cho 2 số không âm, </w:t>
       </w:r>
       <w:r>
         <w:rPr>
@@ -7603,33 +7309,7 @@
           <w:spacing w:val="0"/>
           <w:sz w:val="21"/>
         </w:rPr>
-        <w:t xml:space="preserve"> đại diện dưới </w:t>
-      </w:r>
-      <w:r>
-        <w:rPr>
-          <w:rFonts w:ascii="apple-system;BlinkMacSystemFont;Segoe UI;PingFang SC;Hiragino Sans GB;Microsoft YaHei;Helvetica Neue;Helvetica;Arial;sans-serif;Apple Color Emoji;Segoe UI Emoji;Segoe UI Symbol" w:hAnsi="apple-system;BlinkMacSystemFont;Segoe UI;PingFang SC;Hiragino Sans GB;Microsoft YaHei;Helvetica Neue;Helvetica;Arial;sans-serif;Apple Color Emoji;Segoe UI Emoji;Segoe UI Symbol"/>
-          <w:b w:val="false"/>
-          <w:i w:val="false"/>
-          <w:caps w:val="false"/>
-          <w:smallCaps w:val="false"/>
-          <w:color w:val="263238"/>
-          <w:spacing w:val="0"/>
-          <w:sz w:val="21"/>
-        </w:rPr>
-        <w:t>2 chuỗi string</w:t>
-      </w:r>
-      <w:r>
-        <w:rPr>
-          <w:rFonts w:ascii="apple-system;BlinkMacSystemFont;Segoe UI;PingFang SC;Hiragino Sans GB;Microsoft YaHei;Helvetica Neue;Helvetica;Arial;sans-serif;Apple Color Emoji;Segoe UI Emoji;Segoe UI Symbol" w:hAnsi="apple-system;BlinkMacSystemFont;Segoe UI;PingFang SC;Hiragino Sans GB;Microsoft YaHei;Helvetica Neue;Helvetica;Arial;sans-serif;Apple Color Emoji;Segoe UI Emoji;Segoe UI Symbol"/>
-          <w:b w:val="false"/>
-          <w:i w:val="false"/>
-          <w:caps w:val="false"/>
-          <w:smallCaps w:val="false"/>
-          <w:color w:val="263238"/>
-          <w:spacing w:val="0"/>
-          <w:sz w:val="21"/>
-        </w:rPr>
-        <w:t xml:space="preserve">, Trả về tổng của </w:t>
+        <w:t xml:space="preserve"> đại diện dưới 2 chuỗi string, Trả về tổng của </w:t>
       </w:r>
       <w:r>
         <w:rPr>
@@ -7810,20 +7490,7 @@
           <w:spacing w:val="0"/>
           <w:sz w:val="21"/>
         </w:rPr>
-        <w:t>convert str →</w:t>
-      </w:r>
-      <w:r>
-        <w:rPr>
-          <w:rFonts w:ascii="apple-system;BlinkMacSystemFont;Segoe UI;PingFang SC;Hiragino Sans GB;Microsoft YaHei;Helvetica Neue;Helvetica;Arial;sans-serif;Apple Color Emoji;Segoe UI Emoji;Segoe UI Symbol" w:hAnsi="apple-system;BlinkMacSystemFont;Segoe UI;PingFang SC;Hiragino Sans GB;Microsoft YaHei;Helvetica Neue;Helvetica;Arial;sans-serif;Apple Color Emoji;Segoe UI Emoji;Segoe UI Symbol"/>
-          <w:b w:val="false"/>
-          <w:i w:val="false"/>
-          <w:caps w:val="false"/>
-          <w:smallCaps w:val="false"/>
-          <w:color w:val="263238"/>
-          <w:spacing w:val="0"/>
-          <w:sz w:val="21"/>
-        </w:rPr>
-        <w:t xml:space="preserve"> int. </w:t>
+        <w:t xml:space="preserve">convert str → int. </w:t>
       </w:r>
     </w:p>
     <w:p>
@@ -7876,8 +7543,7 @@
       <w:pPr>
         <w:pStyle w:val="PreformattedText"/>
         <w:widowControl/>
-        <w:pBdr/>
-        <w:shd w:fill="F7F9FA" w:val="clear"/>
+        <w:shd w:val="clear" w:fill="F7F9FA"/>
         <w:spacing w:lineRule="auto" w:line="384" w:before="0" w:after="140"/>
         <w:ind w:start="0" w:end="0" w:hanging="0"/>
         <w:rPr/>
@@ -7914,8 +7580,7 @@
       <w:pPr>
         <w:pStyle w:val="PreformattedText"/>
         <w:widowControl/>
-        <w:pBdr/>
-        <w:shd w:fill="F7F9FA" w:val="clear"/>
+        <w:shd w:val="clear" w:fill="F7F9FA"/>
         <w:spacing w:lineRule="auto" w:line="384" w:before="0" w:after="140"/>
         <w:rPr/>
       </w:pPr>
@@ -7974,8 +7639,7 @@
       <w:pPr>
         <w:pStyle w:val="PreformattedText"/>
         <w:widowControl/>
-        <w:pBdr/>
-        <w:shd w:fill="F7F9FA" w:val="clear"/>
+        <w:shd w:val="clear" w:fill="F7F9FA"/>
         <w:spacing w:lineRule="auto" w:line="384" w:before="0" w:after="140"/>
         <w:ind w:start="0" w:end="0" w:hanging="0"/>
         <w:rPr/>
@@ -8012,8 +7676,7 @@
       <w:pPr>
         <w:pStyle w:val="PreformattedText"/>
         <w:widowControl/>
-        <w:pBdr/>
-        <w:shd w:fill="F7F9FA" w:val="clear"/>
+        <w:shd w:val="clear" w:fill="F7F9FA"/>
         <w:spacing w:lineRule="auto" w:line="384" w:before="0" w:after="140"/>
         <w:rPr/>
       </w:pPr>
@@ -8072,8 +7735,7 @@
       <w:pPr>
         <w:pStyle w:val="PreformattedText"/>
         <w:widowControl/>
-        <w:pBdr/>
-        <w:shd w:fill="F7F9FA" w:val="clear"/>
+        <w:shd w:val="clear" w:fill="F7F9FA"/>
         <w:spacing w:lineRule="auto" w:line="384" w:before="0" w:after="140"/>
         <w:ind w:start="0" w:end="0" w:hanging="0"/>
         <w:rPr/>
@@ -8110,8 +7772,7 @@
       <w:pPr>
         <w:pStyle w:val="PreformattedText"/>
         <w:widowControl/>
-        <w:pBdr/>
-        <w:shd w:fill="F7F9FA" w:val="clear"/>
+        <w:shd w:val="clear" w:fill="F7F9FA"/>
         <w:spacing w:lineRule="auto" w:line="384" w:before="0" w:after="140"/>
         <w:rPr/>
       </w:pPr>
@@ -8140,7 +7801,33 @@
           <w:spacing w:val="0"/>
           <w:sz w:val="20"/>
         </w:rPr>
-        <w:t xml:space="preserve"> "0"</w:t>
+        <w:t xml:space="preserve"> "</w:t>
+      </w:r>
+      <w:r>
+        <w:rPr>
+          <w:rFonts w:ascii="SFMono-Regular;Consolas;Liberation Mono;Menlo;Courier;monospace" w:hAnsi="SFMono-Regular;Consolas;Liberation Mono;Menlo;Courier;monospace"/>
+          <w:b w:val="false"/>
+          <w:i w:val="false"/>
+          <w:caps w:val="false"/>
+          <w:smallCaps w:val="false"/>
+          <w:color w:val="263238"/>
+          <w:spacing w:val="0"/>
+          <w:sz w:val="20"/>
+        </w:rPr>
+        <w:t>1</w:t>
+      </w:r>
+      <w:r>
+        <w:rPr>
+          <w:rFonts w:ascii="SFMono-Regular;Consolas;Liberation Mono;Menlo;Courier;monospace" w:hAnsi="SFMono-Regular;Consolas;Liberation Mono;Menlo;Courier;monospace"/>
+          <w:b w:val="false"/>
+          <w:i w:val="false"/>
+          <w:caps w:val="false"/>
+          <w:smallCaps w:val="false"/>
+          <w:color w:val="263238"/>
+          <w:spacing w:val="0"/>
+          <w:sz w:val="20"/>
+        </w:rPr>
+        <w:t>"</w:t>
       </w:r>
     </w:p>
     <w:p>
@@ -8195,7 +7882,7 @@
         <w:widowControl/>
         <w:numPr>
           <w:ilvl w:val="0"/>
-          <w:numId w:val="4"/>
+          <w:numId w:val="3"/>
         </w:numPr>
         <w:tabs>
           <w:tab w:val="clear" w:pos="709"/>
@@ -8242,7 +7929,7 @@
         <w:widowControl/>
         <w:numPr>
           <w:ilvl w:val="0"/>
-          <w:numId w:val="4"/>
+          <w:numId w:val="3"/>
         </w:numPr>
         <w:tabs>
           <w:tab w:val="clear" w:pos="709"/>
@@ -8315,7 +8002,7 @@
         <w:widowControl/>
         <w:numPr>
           <w:ilvl w:val="0"/>
-          <w:numId w:val="4"/>
+          <w:numId w:val="3"/>
         </w:numPr>
         <w:tabs>
           <w:tab w:val="clear" w:pos="709"/>
@@ -8379,20 +8066,7 @@
           <w:spacing w:val="0"/>
           <w:sz w:val="21"/>
         </w:rPr>
-        <w:t xml:space="preserve"> Không có bất kỳ số </w:t>
-      </w:r>
-      <w:r>
-        <w:rPr>
-          <w:rFonts w:ascii="apple-system;BlinkMacSystemFont;Segoe UI;PingFang SC;Hiragino Sans GB;Microsoft YaHei;Helvetica Neue;Helvetica;Arial;sans-serif;Apple Color Emoji;Segoe UI Emoji;Segoe UI Symbol" w:hAnsi="apple-system;BlinkMacSystemFont;Segoe UI;PingFang SC;Hiragino Sans GB;Microsoft YaHei;Helvetica Neue;Helvetica;Arial;sans-serif;Apple Color Emoji;Segoe UI Emoji;Segoe UI Symbol"/>
-          <w:b w:val="false"/>
-          <w:i w:val="false"/>
-          <w:caps w:val="false"/>
-          <w:smallCaps w:val="false"/>
-          <w:color w:val="263238"/>
-          <w:spacing w:val="0"/>
-          <w:sz w:val="21"/>
-        </w:rPr>
-        <w:t>0 nào ở đầu ngoại trừ chỉ có 0.</w:t>
+        <w:t> Không có bất kỳ số 0 nào ở đầu ngoại trừ chỉ có 0.</w:t>
       </w:r>
     </w:p>
     <w:p>
@@ -8410,7 +8084,6 @@
       <w:type w:val="continuous"/>
       <w:pgSz w:w="11906" w:h="16838"/>
       <w:pgMar w:left="1134" w:right="1134" w:header="0" w:top="1134" w:footer="0" w:bottom="1134" w:gutter="0"/>
-      <w:pgNumType w:fmt="decimal"/>
       <w:formProt w:val="false"/>
       <w:textDirection w:val="lrTb"/>
       <w:docGrid w:type="default" w:linePitch="100" w:charSpace="0"/>
@@ -8424,125 +8097,6 @@
   <w:abstractNum w:abstractNumId="1">
     <w:lvl w:ilvl="0">
       <w:start w:val="1"/>
-      <w:numFmt w:val="decimal"/>
-      <w:lvlText w:val="%1."/>
-      <w:lvlJc w:val="start"/>
-      <w:pPr>
-        <w:tabs>
-          <w:tab w:val="num" w:pos="0"/>
-        </w:tabs>
-        <w:ind w:start="0" w:hanging="283"/>
-      </w:pPr>
-      <w:rPr/>
-    </w:lvl>
-    <w:lvl w:ilvl="1">
-      <w:start w:val="1"/>
-      <w:numFmt w:val="decimal"/>
-      <w:lvlText w:val="%2."/>
-      <w:lvlJc w:val="start"/>
-      <w:pPr>
-        <w:tabs>
-          <w:tab w:val="num" w:pos="1414"/>
-        </w:tabs>
-        <w:ind w:start="1414" w:hanging="283"/>
-      </w:pPr>
-      <w:rPr/>
-    </w:lvl>
-    <w:lvl w:ilvl="2">
-      <w:start w:val="1"/>
-      <w:numFmt w:val="decimal"/>
-      <w:lvlText w:val="%3."/>
-      <w:lvlJc w:val="start"/>
-      <w:pPr>
-        <w:tabs>
-          <w:tab w:val="num" w:pos="2121"/>
-        </w:tabs>
-        <w:ind w:start="2121" w:hanging="283"/>
-      </w:pPr>
-      <w:rPr/>
-    </w:lvl>
-    <w:lvl w:ilvl="3">
-      <w:start w:val="1"/>
-      <w:numFmt w:val="decimal"/>
-      <w:lvlText w:val="%4."/>
-      <w:lvlJc w:val="start"/>
-      <w:pPr>
-        <w:tabs>
-          <w:tab w:val="num" w:pos="2828"/>
-        </w:tabs>
-        <w:ind w:start="2828" w:hanging="283"/>
-      </w:pPr>
-      <w:rPr/>
-    </w:lvl>
-    <w:lvl w:ilvl="4">
-      <w:start w:val="1"/>
-      <w:numFmt w:val="decimal"/>
-      <w:lvlText w:val="%5."/>
-      <w:lvlJc w:val="start"/>
-      <w:pPr>
-        <w:tabs>
-          <w:tab w:val="num" w:pos="3535"/>
-        </w:tabs>
-        <w:ind w:start="3535" w:hanging="283"/>
-      </w:pPr>
-      <w:rPr/>
-    </w:lvl>
-    <w:lvl w:ilvl="5">
-      <w:start w:val="1"/>
-      <w:numFmt w:val="decimal"/>
-      <w:lvlText w:val="%6."/>
-      <w:lvlJc w:val="start"/>
-      <w:pPr>
-        <w:tabs>
-          <w:tab w:val="num" w:pos="4242"/>
-        </w:tabs>
-        <w:ind w:start="4242" w:hanging="283"/>
-      </w:pPr>
-      <w:rPr/>
-    </w:lvl>
-    <w:lvl w:ilvl="6">
-      <w:start w:val="1"/>
-      <w:numFmt w:val="decimal"/>
-      <w:lvlText w:val="%7."/>
-      <w:lvlJc w:val="start"/>
-      <w:pPr>
-        <w:tabs>
-          <w:tab w:val="num" w:pos="4949"/>
-        </w:tabs>
-        <w:ind w:start="4949" w:hanging="283"/>
-      </w:pPr>
-      <w:rPr/>
-    </w:lvl>
-    <w:lvl w:ilvl="7">
-      <w:start w:val="1"/>
-      <w:numFmt w:val="decimal"/>
-      <w:lvlText w:val="%8."/>
-      <w:lvlJc w:val="start"/>
-      <w:pPr>
-        <w:tabs>
-          <w:tab w:val="num" w:pos="5656"/>
-        </w:tabs>
-        <w:ind w:start="5656" w:hanging="283"/>
-      </w:pPr>
-      <w:rPr/>
-    </w:lvl>
-    <w:lvl w:ilvl="8">
-      <w:start w:val="1"/>
-      <w:numFmt w:val="decimal"/>
-      <w:lvlText w:val="%9."/>
-      <w:lvlJc w:val="start"/>
-      <w:pPr>
-        <w:tabs>
-          <w:tab w:val="num" w:pos="6363"/>
-        </w:tabs>
-        <w:ind w:start="6363" w:hanging="283"/>
-      </w:pPr>
-      <w:rPr/>
-    </w:lvl>
-  </w:abstractNum>
-  <w:abstractNum w:abstractNumId="2">
-    <w:lvl w:ilvl="0">
-      <w:start w:val="1"/>
       <w:numFmt w:val="bullet"/>
       <w:lvlText w:val=""/>
       <w:lvlJc w:val="start"/>
@@ -8677,7 +8231,7 @@
       </w:rPr>
     </w:lvl>
   </w:abstractNum>
-  <w:abstractNum w:abstractNumId="3">
+  <w:abstractNum w:abstractNumId="2">
     <w:lvl w:ilvl="0">
       <w:start w:val="1"/>
       <w:numFmt w:val="bullet"/>
@@ -8814,7 +8368,7 @@
       </w:rPr>
     </w:lvl>
   </w:abstractNum>
-  <w:abstractNum w:abstractNumId="4">
+  <w:abstractNum w:abstractNumId="3">
     <w:lvl w:ilvl="0">
       <w:start w:val="1"/>
       <w:numFmt w:val="bullet"/>
@@ -8823,7 +8377,7 @@
       <w:lvlJc w:val="start"/>
       <w:pPr>
         <w:tabs>
-          <w:tab w:val="num" w:pos="707"/>
+          <w:tab w:val="num" w:pos="0"/>
         </w:tabs>
         <w:ind w:start="707" w:hanging="0"/>
       </w:pPr>
@@ -8952,7 +8506,7 @@
       </w:rPr>
     </w:lvl>
   </w:abstractNum>
-  <w:abstractNum w:abstractNumId="5">
+  <w:abstractNum w:abstractNumId="4">
     <w:lvl w:ilvl="0">
       <w:start w:val="1"/>
       <w:numFmt w:val="none"/>
@@ -9083,9 +8637,6 @@
   <w:num w:numId="4">
     <w:abstractNumId w:val="4"/>
   </w:num>
-  <w:num w:numId="5">
-    <w:abstractNumId w:val="5"/>
-  </w:num>
 </w:numbering>
 </file>
 
@@ -9096,6 +8647,7 @@
       <w:rPr>
         <w:rFonts w:ascii="Liberation Serif" w:hAnsi="Liberation Serif" w:eastAsia="Noto Serif CJK SC" w:cs="Lohit Devanagari"/>
         <w:kern w:val="2"/>
+        <w:sz w:val="20"/>
         <w:szCs w:val="24"/>
         <w:lang w:val="en-US" w:eastAsia="zh-CN" w:bidi="hi-IN"/>
       </w:rPr>

</xml_diff>